<commit_message>
made changes to makeup class schedule
</commit_message>
<xml_diff>
--- a/SPRING 20/makeup_class_schedule.docx
+++ b/SPRING 20/makeup_class_schedule.docx
@@ -1,12 +1,12 @@
 
 <file path=word/document.xml><?xml version="1.0" encoding="utf-8"?>
-<w:document xmlns:wpc="http://schemas.microsoft.com/office/word/2010/wordprocessingCanvas" xmlns:cx="http://schemas.microsoft.com/office/drawing/2014/chartex" xmlns:cx1="http://schemas.microsoft.com/office/drawing/2015/9/8/chartex" xmlns:cx2="http://schemas.microsoft.com/office/drawing/2015/10/21/chartex" xmlns:cx3="http://schemas.microsoft.com/office/drawing/2016/5/9/chartex" xmlns:cx4="http://schemas.microsoft.com/office/drawing/2016/5/10/chartex" xmlns:cx5="http://schemas.microsoft.com/office/drawing/2016/5/11/chartex" xmlns:cx6="http://schemas.microsoft.com/office/drawing/2016/5/12/chartex" xmlns:cx7="http://schemas.microsoft.com/office/drawing/2016/5/13/chartex" xmlns:cx8="http://schemas.microsoft.com/office/drawing/2016/5/14/chartex" xmlns:mc="http://schemas.openxmlformats.org/markup-compatibility/2006" xmlns:aink="http://schemas.microsoft.com/office/drawing/2016/ink" xmlns:am3d="http://schemas.microsoft.com/office/drawing/2017/model3d" xmlns:o="urn:schemas-microsoft-com:office:office" xmlns:r="http://schemas.openxmlformats.org/officeDocument/2006/relationships" xmlns:m="http://schemas.openxmlformats.org/officeDocument/2006/math" xmlns:v="urn:schemas-microsoft-com:vml" xmlns:wp14="http://schemas.microsoft.com/office/word/2010/wordprocessingDrawing" xmlns:wp="http://schemas.openxmlformats.org/drawingml/2006/wordprocessingDrawing" xmlns:w10="urn:schemas-microsoft-com:office:word" xmlns:w="http://schemas.openxmlformats.org/wordprocessingml/2006/main" xmlns:w14="http://schemas.microsoft.com/office/word/2010/wordml" xmlns:w15="http://schemas.microsoft.com/office/word/2012/wordml" xmlns:w16cid="http://schemas.microsoft.com/office/word/2016/wordml/cid" xmlns:w16se="http://schemas.microsoft.com/office/word/2015/wordml/symex" xmlns:wpg="http://schemas.microsoft.com/office/word/2010/wordprocessingGroup" xmlns:wpi="http://schemas.microsoft.com/office/word/2010/wordprocessingInk" xmlns:wne="http://schemas.microsoft.com/office/word/2006/wordml" xmlns:wps="http://schemas.microsoft.com/office/word/2010/wordprocessingShape" mc:Ignorable="w14 w15 w16se w16cid wp14">
+<w:document xmlns:ve="http://schemas.openxmlformats.org/markup-compatibility/2006" xmlns:o="urn:schemas-microsoft-com:office:office" xmlns:r="http://schemas.openxmlformats.org/officeDocument/2006/relationships" xmlns:m="http://schemas.openxmlformats.org/officeDocument/2006/math" xmlns:v="urn:schemas-microsoft-com:vml" xmlns:wp="http://schemas.openxmlformats.org/drawingml/2006/wordprocessingDrawing" xmlns:w10="urn:schemas-microsoft-com:office:word" xmlns:w="http://schemas.openxmlformats.org/wordprocessingml/2006/main" xmlns:wne="http://schemas.microsoft.com/office/word/2006/wordml">
   <w:body>
     <w:tbl>
       <w:tblPr>
         <w:tblStyle w:val="TableGrid"/>
         <w:tblW w:w="9918" w:type="dxa"/>
-        <w:tblLook w:val="04A0" w:firstRow="1" w:lastRow="0" w:firstColumn="1" w:lastColumn="0" w:noHBand="0" w:noVBand="1"/>
+        <w:tblLook w:val="04A0"/>
       </w:tblPr>
       <w:tblGrid>
         <w:gridCol w:w="1908"/>
@@ -251,10 +251,7 @@
               <w:jc w:val="center"/>
             </w:pPr>
             <w:r>
-              <w:t xml:space="preserve">Section </w:t>
-            </w:r>
-            <w:r>
-              <w:t>11</w:t>
+              <w:t>Section 11</w:t>
             </w:r>
           </w:p>
           <w:p>
@@ -284,10 +281,7 @@
               <w:jc w:val="center"/>
             </w:pPr>
             <w:r>
-              <w:t xml:space="preserve">Section </w:t>
-            </w:r>
-            <w:r>
-              <w:t>6</w:t>
+              <w:t>Section 6</w:t>
             </w:r>
           </w:p>
           <w:p>
@@ -317,10 +311,7 @@
               <w:jc w:val="center"/>
             </w:pPr>
             <w:r>
-              <w:t xml:space="preserve">Section </w:t>
-            </w:r>
-            <w:r>
-              <w:t>4</w:t>
+              <w:t>Section 4</w:t>
             </w:r>
           </w:p>
           <w:p>
@@ -411,27 +402,24 @@
               <w:jc w:val="center"/>
             </w:pPr>
             <w:r>
-              <w:t xml:space="preserve">CSE </w:t>
-            </w:r>
-            <w:r>
-              <w:t>208</w:t>
-            </w:r>
-          </w:p>
-          <w:p>
-            <w:pPr>
-              <w:jc w:val="center"/>
-            </w:pPr>
-            <w:r>
-              <w:t xml:space="preserve">Section </w:t>
-            </w:r>
-            <w:r>
-              <w:t>2</w:t>
-            </w:r>
-          </w:p>
-          <w:p>
-            <w:pPr>
-              <w:jc w:val="center"/>
-            </w:pPr>
+              <w:t>CSE 306</w:t>
+            </w:r>
+          </w:p>
+          <w:p>
+            <w:pPr>
+              <w:jc w:val="center"/>
+            </w:pPr>
+            <w:r>
+              <w:t>Section 1</w:t>
+            </w:r>
+          </w:p>
+          <w:p>
+            <w:pPr>
+              <w:jc w:val="center"/>
+            </w:pPr>
+            <w:r>
+              <w:t xml:space="preserve">Permanent Campus </w:t>
+            </w:r>
             <w:r>
               <w:t>Lab Room</w:t>
             </w:r>
@@ -447,10 +435,7 @@
               <w:jc w:val="center"/>
             </w:pPr>
             <w:r>
-              <w:t xml:space="preserve">CSE </w:t>
-            </w:r>
-            <w:r>
-              <w:t>306</w:t>
+              <w:t>CSE 306</w:t>
             </w:r>
           </w:p>
           <w:p>
@@ -466,43 +451,37 @@
               <w:jc w:val="center"/>
             </w:pPr>
             <w:r>
-              <w:t>Lab Room</w:t>
-            </w:r>
-          </w:p>
-        </w:tc>
-        <w:tc>
-          <w:tcPr>
-            <w:tcW w:w="1335" w:type="dxa"/>
-            <w:vAlign w:val="center"/>
-          </w:tcPr>
-          <w:p>
-            <w:pPr>
-              <w:jc w:val="center"/>
-            </w:pPr>
-            <w:r>
-              <w:t xml:space="preserve">CSE </w:t>
-            </w:r>
-            <w:r>
-              <w:t>306</w:t>
-            </w:r>
-          </w:p>
-          <w:p>
-            <w:pPr>
-              <w:jc w:val="center"/>
-            </w:pPr>
-            <w:r>
-              <w:t xml:space="preserve">Section </w:t>
-            </w:r>
-            <w:r>
-              <w:t>1</w:t>
-            </w:r>
-          </w:p>
-          <w:p>
-            <w:pPr>
-              <w:jc w:val="center"/>
-            </w:pPr>
-            <w:r>
-              <w:t>Lab Room</w:t>
+              <w:t>Permanent Campus Lab Room</w:t>
+            </w:r>
+          </w:p>
+        </w:tc>
+        <w:tc>
+          <w:tcPr>
+            <w:tcW w:w="1335" w:type="dxa"/>
+            <w:vAlign w:val="center"/>
+          </w:tcPr>
+          <w:p>
+            <w:pPr>
+              <w:jc w:val="center"/>
+            </w:pPr>
+            <w:r>
+              <w:t>CSE 208</w:t>
+            </w:r>
+          </w:p>
+          <w:p>
+            <w:pPr>
+              <w:jc w:val="center"/>
+            </w:pPr>
+            <w:r>
+              <w:t>Section 2</w:t>
+            </w:r>
+          </w:p>
+          <w:p>
+            <w:pPr>
+              <w:jc w:val="center"/>
+            </w:pPr>
+            <w:r>
+              <w:t>Permanent Campus Lab Room</w:t>
             </w:r>
           </w:p>
         </w:tc>
@@ -551,7 +530,7 @@
       <w:tblPr>
         <w:tblW w:w="10469" w:type="dxa"/>
         <w:tblLayout w:type="fixed"/>
-        <w:tblLook w:val="0000" w:firstRow="0" w:lastRow="0" w:firstColumn="0" w:lastColumn="0" w:noHBand="0" w:noVBand="0"/>
+        <w:tblLook w:val="0000"/>
       </w:tblPr>
       <w:tblGrid>
         <w:gridCol w:w="4769"/>
@@ -583,7 +562,7 @@
                 <w:noProof/>
               </w:rPr>
               <w:drawing>
-                <wp:inline distT="0" distB="0" distL="0" distR="0" wp14:anchorId="1DE8835C" wp14:editId="7C0422F4">
+                <wp:inline distT="0" distB="0" distL="0" distR="0">
                   <wp:extent cx="599440" cy="789635"/>
                   <wp:effectExtent l="0" t="0" r="0" b="0"/>
                   <wp:docPr id="5" name="Picture 5"/>
@@ -601,7 +580,7 @@
                           <a:blip r:embed="rId4" cstate="print">
                             <a:extLst>
                               <a:ext uri="{28A0092B-C50C-407E-A947-70E740481C1C}">
-                                <a14:useLocalDpi xmlns:a14="http://schemas.microsoft.com/office/drawing/2010/main" val="0"/>
+                                <a14:useLocalDpi xmlns:a14="http://schemas.microsoft.com/office/drawing/2010/main" xmlns:wps="http://schemas.microsoft.com/office/word/2010/wordprocessingShape" xmlns:wpi="http://schemas.microsoft.com/office/word/2010/wordprocessingInk" xmlns:wpg="http://schemas.microsoft.com/office/word/2010/wordprocessingGroup" xmlns:w16se="http://schemas.microsoft.com/office/word/2015/wordml/symex" xmlns:w16cid="http://schemas.microsoft.com/office/word/2016/wordml/cid" xmlns:w15="http://schemas.microsoft.com/office/word/2012/wordml" xmlns:w14="http://schemas.microsoft.com/office/word/2010/wordml" xmlns:w="http://schemas.openxmlformats.org/wordprocessingml/2006/main" xmlns:w10="urn:schemas-microsoft-com:office:word" xmlns:wp14="http://schemas.microsoft.com/office/word/2010/wordprocessingDrawing" xmlns:v="urn:schemas-microsoft-com:vml" xmlns:o="urn:schemas-microsoft-com:office:office" xmlns:am3d="http://schemas.microsoft.com/office/drawing/2017/model3d" xmlns:aink="http://schemas.microsoft.com/office/drawing/2016/ink" xmlns:mc="http://schemas.openxmlformats.org/markup-compatibility/2006" xmlns:cx8="http://schemas.microsoft.com/office/drawing/2016/5/14/chartex" xmlns:cx7="http://schemas.microsoft.com/office/drawing/2016/5/13/chartex" xmlns:cx6="http://schemas.microsoft.com/office/drawing/2016/5/12/chartex" xmlns:cx5="http://schemas.microsoft.com/office/drawing/2016/5/11/chartex" xmlns:cx4="http://schemas.microsoft.com/office/drawing/2016/5/10/chartex" xmlns:cx3="http://schemas.microsoft.com/office/drawing/2016/5/9/chartex" xmlns:cx2="http://schemas.microsoft.com/office/drawing/2015/10/21/chartex" xmlns:cx1="http://schemas.microsoft.com/office/drawing/2015/9/8/chartex" xmlns:cx="http://schemas.microsoft.com/office/drawing/2014/chartex" xmlns:wpc="http://schemas.microsoft.com/office/word/2010/wordprocessingCanvas" xmlns="" val="0"/>
                               </a:ext>
                             </a:extLst>
                           </a:blip>
@@ -621,7 +600,7 @@
                           </a:ln>
                           <a:extLst>
                             <a:ext uri="{53640926-AAD7-44D8-BBD7-CCE9431645EC}">
-                              <a14:shadowObscured xmlns:a14="http://schemas.microsoft.com/office/drawing/2010/main"/>
+                              <a14:shadowObscured xmlns:a14="http://schemas.microsoft.com/office/drawing/2010/main" xmlns:wps="http://schemas.microsoft.com/office/word/2010/wordprocessingShape" xmlns:wpi="http://schemas.microsoft.com/office/word/2010/wordprocessingInk" xmlns:wpg="http://schemas.microsoft.com/office/word/2010/wordprocessingGroup" xmlns:w16se="http://schemas.microsoft.com/office/word/2015/wordml/symex" xmlns:w16cid="http://schemas.microsoft.com/office/word/2016/wordml/cid" xmlns:w15="http://schemas.microsoft.com/office/word/2012/wordml" xmlns:w14="http://schemas.microsoft.com/office/word/2010/wordml" xmlns:w="http://schemas.openxmlformats.org/wordprocessingml/2006/main" xmlns:w10="urn:schemas-microsoft-com:office:word" xmlns:wp14="http://schemas.microsoft.com/office/word/2010/wordprocessingDrawing" xmlns:v="urn:schemas-microsoft-com:vml" xmlns:o="urn:schemas-microsoft-com:office:office" xmlns:am3d="http://schemas.microsoft.com/office/drawing/2017/model3d" xmlns:aink="http://schemas.microsoft.com/office/drawing/2016/ink" xmlns:mc="http://schemas.openxmlformats.org/markup-compatibility/2006" xmlns:cx8="http://schemas.microsoft.com/office/drawing/2016/5/14/chartex" xmlns:cx7="http://schemas.microsoft.com/office/drawing/2016/5/13/chartex" xmlns:cx6="http://schemas.microsoft.com/office/drawing/2016/5/12/chartex" xmlns:cx5="http://schemas.microsoft.com/office/drawing/2016/5/11/chartex" xmlns:cx4="http://schemas.microsoft.com/office/drawing/2016/5/10/chartex" xmlns:cx3="http://schemas.microsoft.com/office/drawing/2016/5/9/chartex" xmlns:cx2="http://schemas.microsoft.com/office/drawing/2015/10/21/chartex" xmlns:cx1="http://schemas.microsoft.com/office/drawing/2015/9/8/chartex" xmlns:cx="http://schemas.microsoft.com/office/drawing/2014/chartex" xmlns:wpc="http://schemas.microsoft.com/office/word/2010/wordprocessingCanvas" xmlns=""/>
                             </a:ext>
                           </a:extLst>
                         </pic:spPr>
@@ -859,7 +838,7 @@
 </file>
 
 <file path=word/styles.xml><?xml version="1.0" encoding="utf-8"?>
-<w:styles xmlns:mc="http://schemas.openxmlformats.org/markup-compatibility/2006" xmlns:r="http://schemas.openxmlformats.org/officeDocument/2006/relationships" xmlns:w="http://schemas.openxmlformats.org/wordprocessingml/2006/main" xmlns:w14="http://schemas.microsoft.com/office/word/2010/wordml" xmlns:w15="http://schemas.microsoft.com/office/word/2012/wordml" xmlns:w16cid="http://schemas.microsoft.com/office/word/2016/wordml/cid" xmlns:w16se="http://schemas.microsoft.com/office/word/2015/wordml/symex" mc:Ignorable="w14 w15 w16se w16cid">
+<w:styles xmlns:r="http://schemas.openxmlformats.org/officeDocument/2006/relationships" xmlns:w="http://schemas.openxmlformats.org/wordprocessingml/2006/main">
   <w:docDefaults>
     <w:rPrDefault>
       <w:rPr>
@@ -875,383 +854,144 @@
       </w:pPr>
     </w:pPrDefault>
   </w:docDefaults>
-  <w:latentStyles w:defLockedState="0" w:defUIPriority="99" w:defSemiHidden="0" w:defUnhideWhenUsed="0" w:defQFormat="0" w:count="376">
-    <w:lsdException w:name="Normal" w:uiPriority="0" w:qFormat="1"/>
-    <w:lsdException w:name="heading 1" w:uiPriority="9" w:qFormat="1"/>
-    <w:lsdException w:name="heading 2" w:semiHidden="1" w:uiPriority="9" w:unhideWhenUsed="1" w:qFormat="1"/>
-    <w:lsdException w:name="heading 3" w:semiHidden="1" w:uiPriority="9" w:unhideWhenUsed="1" w:qFormat="1"/>
-    <w:lsdException w:name="heading 4" w:semiHidden="1" w:uiPriority="9" w:unhideWhenUsed="1" w:qFormat="1"/>
-    <w:lsdException w:name="heading 5" w:semiHidden="1" w:uiPriority="9" w:unhideWhenUsed="1" w:qFormat="1"/>
-    <w:lsdException w:name="heading 6" w:semiHidden="1" w:uiPriority="9" w:unhideWhenUsed="1" w:qFormat="1"/>
-    <w:lsdException w:name="heading 7" w:semiHidden="1" w:uiPriority="9" w:unhideWhenUsed="1" w:qFormat="1"/>
-    <w:lsdException w:name="heading 8" w:semiHidden="1" w:uiPriority="9" w:unhideWhenUsed="1" w:qFormat="1"/>
-    <w:lsdException w:name="heading 9" w:semiHidden="1" w:uiPriority="9" w:unhideWhenUsed="1" w:qFormat="1"/>
-    <w:lsdException w:name="index 1" w:semiHidden="1" w:unhideWhenUsed="1"/>
-    <w:lsdException w:name="index 2" w:semiHidden="1" w:unhideWhenUsed="1"/>
-    <w:lsdException w:name="index 3" w:semiHidden="1" w:unhideWhenUsed="1"/>
-    <w:lsdException w:name="index 4" w:semiHidden="1" w:unhideWhenUsed="1"/>
-    <w:lsdException w:name="index 5" w:semiHidden="1" w:unhideWhenUsed="1"/>
-    <w:lsdException w:name="index 6" w:semiHidden="1" w:unhideWhenUsed="1"/>
-    <w:lsdException w:name="index 7" w:semiHidden="1" w:unhideWhenUsed="1"/>
-    <w:lsdException w:name="index 8" w:semiHidden="1" w:unhideWhenUsed="1"/>
-    <w:lsdException w:name="index 9" w:semiHidden="1" w:unhideWhenUsed="1"/>
-    <w:lsdException w:name="toc 1" w:semiHidden="1" w:uiPriority="39" w:unhideWhenUsed="1"/>
-    <w:lsdException w:name="toc 2" w:semiHidden="1" w:uiPriority="39" w:unhideWhenUsed="1"/>
-    <w:lsdException w:name="toc 3" w:semiHidden="1" w:uiPriority="39" w:unhideWhenUsed="1"/>
-    <w:lsdException w:name="toc 4" w:semiHidden="1" w:uiPriority="39" w:unhideWhenUsed="1"/>
-    <w:lsdException w:name="toc 5" w:semiHidden="1" w:uiPriority="39" w:unhideWhenUsed="1"/>
-    <w:lsdException w:name="toc 6" w:semiHidden="1" w:uiPriority="39" w:unhideWhenUsed="1"/>
-    <w:lsdException w:name="toc 7" w:semiHidden="1" w:uiPriority="39" w:unhideWhenUsed="1"/>
-    <w:lsdException w:name="toc 8" w:semiHidden="1" w:uiPriority="39" w:unhideWhenUsed="1"/>
-    <w:lsdException w:name="toc 9" w:semiHidden="1" w:uiPriority="39" w:unhideWhenUsed="1"/>
-    <w:lsdException w:name="Normal Indent" w:semiHidden="1" w:unhideWhenUsed="1"/>
-    <w:lsdException w:name="footnote text" w:semiHidden="1" w:unhideWhenUsed="1"/>
-    <w:lsdException w:name="annotation text" w:semiHidden="1" w:unhideWhenUsed="1"/>
-    <w:lsdException w:name="header" w:semiHidden="1" w:unhideWhenUsed="1"/>
-    <w:lsdException w:name="footer" w:semiHidden="1" w:unhideWhenUsed="1"/>
-    <w:lsdException w:name="index heading" w:semiHidden="1" w:unhideWhenUsed="1"/>
-    <w:lsdException w:name="caption" w:semiHidden="1" w:uiPriority="35" w:unhideWhenUsed="1" w:qFormat="1"/>
-    <w:lsdException w:name="table of figures" w:semiHidden="1" w:unhideWhenUsed="1"/>
-    <w:lsdException w:name="envelope address" w:semiHidden="1" w:unhideWhenUsed="1"/>
-    <w:lsdException w:name="envelope return" w:semiHidden="1" w:unhideWhenUsed="1"/>
-    <w:lsdException w:name="footnote reference" w:semiHidden="1" w:unhideWhenUsed="1"/>
-    <w:lsdException w:name="annotation reference" w:semiHidden="1" w:unhideWhenUsed="1"/>
-    <w:lsdException w:name="line number" w:semiHidden="1" w:unhideWhenUsed="1"/>
-    <w:lsdException w:name="page number" w:semiHidden="1" w:unhideWhenUsed="1"/>
-    <w:lsdException w:name="endnote reference" w:semiHidden="1" w:unhideWhenUsed="1"/>
-    <w:lsdException w:name="endnote text" w:semiHidden="1" w:unhideWhenUsed="1"/>
-    <w:lsdException w:name="table of authorities" w:semiHidden="1" w:unhideWhenUsed="1"/>
-    <w:lsdException w:name="macro" w:semiHidden="1" w:unhideWhenUsed="1"/>
-    <w:lsdException w:name="toa heading" w:semiHidden="1" w:unhideWhenUsed="1"/>
-    <w:lsdException w:name="List" w:semiHidden="1" w:unhideWhenUsed="1"/>
-    <w:lsdException w:name="List Bullet" w:semiHidden="1" w:unhideWhenUsed="1"/>
-    <w:lsdException w:name="List Number" w:semiHidden="1" w:unhideWhenUsed="1"/>
-    <w:lsdException w:name="List 2" w:semiHidden="1" w:unhideWhenUsed="1"/>
-    <w:lsdException w:name="List 3" w:semiHidden="1" w:unhideWhenUsed="1"/>
-    <w:lsdException w:name="List 4" w:semiHidden="1" w:unhideWhenUsed="1"/>
-    <w:lsdException w:name="List 5" w:semiHidden="1" w:unhideWhenUsed="1"/>
-    <w:lsdException w:name="List Bullet 2" w:semiHidden="1" w:unhideWhenUsed="1"/>
-    <w:lsdException w:name="List Bullet 3" w:semiHidden="1" w:unhideWhenUsed="1"/>
-    <w:lsdException w:name="List Bullet 4" w:semiHidden="1" w:unhideWhenUsed="1"/>
-    <w:lsdException w:name="List Bullet 5" w:semiHidden="1" w:unhideWhenUsed="1"/>
-    <w:lsdException w:name="List Number 2" w:semiHidden="1" w:unhideWhenUsed="1"/>
-    <w:lsdException w:name="List Number 3" w:semiHidden="1" w:unhideWhenUsed="1"/>
-    <w:lsdException w:name="List Number 4" w:semiHidden="1" w:unhideWhenUsed="1"/>
-    <w:lsdException w:name="List Number 5" w:semiHidden="1" w:unhideWhenUsed="1"/>
-    <w:lsdException w:name="Title" w:uiPriority="10" w:qFormat="1"/>
-    <w:lsdException w:name="Closing" w:semiHidden="1" w:unhideWhenUsed="1"/>
-    <w:lsdException w:name="Signature" w:semiHidden="1" w:unhideWhenUsed="1"/>
-    <w:lsdException w:name="Default Paragraph Font" w:semiHidden="1" w:uiPriority="1" w:unhideWhenUsed="1"/>
-    <w:lsdException w:name="Body Text" w:semiHidden="1" w:unhideWhenUsed="1"/>
-    <w:lsdException w:name="Body Text Indent" w:semiHidden="1" w:unhideWhenUsed="1"/>
-    <w:lsdException w:name="List Continue" w:semiHidden="1" w:unhideWhenUsed="1"/>
-    <w:lsdException w:name="List Continue 2" w:semiHidden="1" w:unhideWhenUsed="1"/>
-    <w:lsdException w:name="List Continue 3" w:semiHidden="1" w:unhideWhenUsed="1"/>
-    <w:lsdException w:name="List Continue 4" w:semiHidden="1" w:unhideWhenUsed="1"/>
-    <w:lsdException w:name="List Continue 5" w:semiHidden="1" w:unhideWhenUsed="1"/>
-    <w:lsdException w:name="Message Header" w:semiHidden="1" w:unhideWhenUsed="1"/>
-    <w:lsdException w:name="Subtitle" w:uiPriority="11" w:qFormat="1"/>
-    <w:lsdException w:name="Salutation" w:semiHidden="1" w:unhideWhenUsed="1"/>
-    <w:lsdException w:name="Date" w:semiHidden="1" w:unhideWhenUsed="1"/>
-    <w:lsdException w:name="Body Text First Indent" w:semiHidden="1" w:unhideWhenUsed="1"/>
-    <w:lsdException w:name="Body Text First Indent 2" w:semiHidden="1" w:unhideWhenUsed="1"/>
-    <w:lsdException w:name="Note Heading" w:semiHidden="1" w:unhideWhenUsed="1"/>
-    <w:lsdException w:name="Body Text 2" w:semiHidden="1" w:unhideWhenUsed="1"/>
-    <w:lsdException w:name="Body Text 3" w:semiHidden="1" w:unhideWhenUsed="1"/>
-    <w:lsdException w:name="Body Text Indent 2" w:semiHidden="1" w:unhideWhenUsed="1"/>
-    <w:lsdException w:name="Body Text Indent 3" w:semiHidden="1" w:unhideWhenUsed="1"/>
-    <w:lsdException w:name="Block Text" w:semiHidden="1" w:unhideWhenUsed="1"/>
-    <w:lsdException w:name="Hyperlink" w:semiHidden="1" w:unhideWhenUsed="1"/>
-    <w:lsdException w:name="FollowedHyperlink" w:semiHidden="1" w:unhideWhenUsed="1"/>
-    <w:lsdException w:name="Strong" w:uiPriority="22" w:qFormat="1"/>
-    <w:lsdException w:name="Emphasis" w:uiPriority="20" w:qFormat="1"/>
-    <w:lsdException w:name="Document Map" w:semiHidden="1" w:unhideWhenUsed="1"/>
-    <w:lsdException w:name="Plain Text" w:semiHidden="1" w:unhideWhenUsed="1"/>
-    <w:lsdException w:name="E-mail Signature" w:semiHidden="1" w:unhideWhenUsed="1"/>
-    <w:lsdException w:name="HTML Top of Form" w:semiHidden="1" w:unhideWhenUsed="1"/>
-    <w:lsdException w:name="HTML Bottom of Form" w:semiHidden="1" w:unhideWhenUsed="1"/>
-    <w:lsdException w:name="Normal (Web)" w:semiHidden="1" w:unhideWhenUsed="1"/>
-    <w:lsdException w:name="HTML Acronym" w:semiHidden="1" w:unhideWhenUsed="1"/>
-    <w:lsdException w:name="HTML Address" w:semiHidden="1" w:unhideWhenUsed="1"/>
-    <w:lsdException w:name="HTML Cite" w:semiHidden="1" w:unhideWhenUsed="1"/>
-    <w:lsdException w:name="HTML Code" w:semiHidden="1" w:unhideWhenUsed="1"/>
-    <w:lsdException w:name="HTML Definition" w:semiHidden="1" w:unhideWhenUsed="1"/>
-    <w:lsdException w:name="HTML Keyboard" w:semiHidden="1" w:unhideWhenUsed="1"/>
-    <w:lsdException w:name="HTML Preformatted" w:semiHidden="1" w:unhideWhenUsed="1"/>
-    <w:lsdException w:name="HTML Sample" w:semiHidden="1" w:unhideWhenUsed="1"/>
-    <w:lsdException w:name="HTML Typewriter" w:semiHidden="1" w:unhideWhenUsed="1"/>
-    <w:lsdException w:name="HTML Variable" w:semiHidden="1" w:unhideWhenUsed="1"/>
-    <w:lsdException w:name="Normal Table" w:semiHidden="1" w:unhideWhenUsed="1"/>
-    <w:lsdException w:name="annotation subject" w:semiHidden="1" w:unhideWhenUsed="1"/>
-    <w:lsdException w:name="No List" w:semiHidden="1" w:unhideWhenUsed="1"/>
-    <w:lsdException w:name="Outline List 1" w:semiHidden="1" w:unhideWhenUsed="1"/>
-    <w:lsdException w:name="Outline List 2" w:semiHidden="1" w:unhideWhenUsed="1"/>
-    <w:lsdException w:name="Outline List 3" w:semiHidden="1" w:unhideWhenUsed="1"/>
-    <w:lsdException w:name="Table Simple 1" w:semiHidden="1" w:unhideWhenUsed="1"/>
-    <w:lsdException w:name="Table Simple 2" w:semiHidden="1" w:unhideWhenUsed="1"/>
-    <w:lsdException w:name="Table Simple 3" w:semiHidden="1" w:unhideWhenUsed="1"/>
-    <w:lsdException w:name="Table Classic 1" w:semiHidden="1" w:unhideWhenUsed="1"/>
-    <w:lsdException w:name="Table Classic 2" w:semiHidden="1" w:unhideWhenUsed="1"/>
-    <w:lsdException w:name="Table Classic 3" w:semiHidden="1" w:unhideWhenUsed="1"/>
-    <w:lsdException w:name="Table Classic 4" w:semiHidden="1" w:unhideWhenUsed="1"/>
-    <w:lsdException w:name="Table Colorful 1" w:semiHidden="1" w:unhideWhenUsed="1"/>
-    <w:lsdException w:name="Table Colorful 2" w:semiHidden="1" w:unhideWhenUsed="1"/>
-    <w:lsdException w:name="Table Colorful 3" w:semiHidden="1" w:unhideWhenUsed="1"/>
-    <w:lsdException w:name="Table Columns 1" w:semiHidden="1" w:unhideWhenUsed="1"/>
-    <w:lsdException w:name="Table Columns 2" w:semiHidden="1" w:unhideWhenUsed="1"/>
-    <w:lsdException w:name="Table Columns 3" w:semiHidden="1" w:unhideWhenUsed="1"/>
-    <w:lsdException w:name="Table Columns 4" w:semiHidden="1" w:unhideWhenUsed="1"/>
-    <w:lsdException w:name="Table Columns 5" w:semiHidden="1" w:unhideWhenUsed="1"/>
-    <w:lsdException w:name="Table Grid 1" w:semiHidden="1" w:unhideWhenUsed="1"/>
-    <w:lsdException w:name="Table Grid 2" w:semiHidden="1" w:unhideWhenUsed="1"/>
-    <w:lsdException w:name="Table Grid 3" w:semiHidden="1" w:unhideWhenUsed="1"/>
-    <w:lsdException w:name="Table Grid 4" w:semiHidden="1" w:unhideWhenUsed="1"/>
-    <w:lsdException w:name="Table Grid 5" w:semiHidden="1" w:unhideWhenUsed="1"/>
-    <w:lsdException w:name="Table Grid 6" w:semiHidden="1" w:unhideWhenUsed="1"/>
-    <w:lsdException w:name="Table Grid 7" w:semiHidden="1" w:unhideWhenUsed="1"/>
-    <w:lsdException w:name="Table Grid 8" w:semiHidden="1" w:unhideWhenUsed="1"/>
-    <w:lsdException w:name="Table List 1" w:semiHidden="1" w:unhideWhenUsed="1"/>
-    <w:lsdException w:name="Table List 2" w:semiHidden="1" w:unhideWhenUsed="1"/>
-    <w:lsdException w:name="Table List 3" w:semiHidden="1" w:unhideWhenUsed="1"/>
-    <w:lsdException w:name="Table List 4" w:semiHidden="1" w:unhideWhenUsed="1"/>
-    <w:lsdException w:name="Table List 5" w:semiHidden="1" w:unhideWhenUsed="1"/>
-    <w:lsdException w:name="Table List 6" w:semiHidden="1" w:unhideWhenUsed="1"/>
-    <w:lsdException w:name="Table List 7" w:semiHidden="1" w:unhideWhenUsed="1"/>
-    <w:lsdException w:name="Table List 8" w:semiHidden="1" w:unhideWhenUsed="1"/>
-    <w:lsdException w:name="Table 3D effects 1" w:semiHidden="1" w:unhideWhenUsed="1"/>
-    <w:lsdException w:name="Table 3D effects 2" w:semiHidden="1" w:unhideWhenUsed="1"/>
-    <w:lsdException w:name="Table 3D effects 3" w:semiHidden="1" w:unhideWhenUsed="1"/>
-    <w:lsdException w:name="Table Contemporary" w:semiHidden="1" w:unhideWhenUsed="1"/>
-    <w:lsdException w:name="Table Elegant" w:semiHidden="1" w:unhideWhenUsed="1"/>
-    <w:lsdException w:name="Table Professional" w:semiHidden="1" w:unhideWhenUsed="1"/>
-    <w:lsdException w:name="Table Subtle 1" w:semiHidden="1" w:unhideWhenUsed="1"/>
-    <w:lsdException w:name="Table Subtle 2" w:semiHidden="1" w:unhideWhenUsed="1"/>
-    <w:lsdException w:name="Table Web 1" w:semiHidden="1" w:unhideWhenUsed="1"/>
-    <w:lsdException w:name="Table Web 2" w:semiHidden="1" w:unhideWhenUsed="1"/>
-    <w:lsdException w:name="Table Web 3" w:semiHidden="1" w:unhideWhenUsed="1"/>
-    <w:lsdException w:name="Balloon Text" w:semiHidden="1" w:unhideWhenUsed="1"/>
-    <w:lsdException w:name="Table Grid" w:semiHidden="1" w:uiPriority="59" w:unhideWhenUsed="1"/>
-    <w:lsdException w:name="Table Theme" w:semiHidden="1" w:unhideWhenUsed="1"/>
-    <w:lsdException w:name="Placeholder Text" w:semiHidden="1"/>
-    <w:lsdException w:name="No Spacing" w:uiPriority="1" w:qFormat="1"/>
-    <w:lsdException w:name="Light Shading" w:uiPriority="60"/>
-    <w:lsdException w:name="Light List" w:uiPriority="61"/>
-    <w:lsdException w:name="Light Grid" w:uiPriority="62"/>
-    <w:lsdException w:name="Medium Shading 1" w:uiPriority="63"/>
-    <w:lsdException w:name="Medium Shading 2" w:uiPriority="64"/>
-    <w:lsdException w:name="Medium List 1" w:uiPriority="65"/>
-    <w:lsdException w:name="Medium List 2" w:uiPriority="66"/>
-    <w:lsdException w:name="Medium Grid 1" w:uiPriority="67"/>
-    <w:lsdException w:name="Medium Grid 2" w:uiPriority="68"/>
-    <w:lsdException w:name="Medium Grid 3" w:uiPriority="69"/>
-    <w:lsdException w:name="Dark List" w:uiPriority="70"/>
-    <w:lsdException w:name="Colorful Shading" w:uiPriority="71"/>
-    <w:lsdException w:name="Colorful List" w:uiPriority="72"/>
-    <w:lsdException w:name="Colorful Grid" w:uiPriority="73"/>
-    <w:lsdException w:name="Light Shading Accent 1" w:uiPriority="60"/>
-    <w:lsdException w:name="Light List Accent 1" w:uiPriority="61"/>
-    <w:lsdException w:name="Light Grid Accent 1" w:uiPriority="62"/>
-    <w:lsdException w:name="Medium Shading 1 Accent 1" w:uiPriority="63"/>
-    <w:lsdException w:name="Medium Shading 2 Accent 1" w:uiPriority="64"/>
-    <w:lsdException w:name="Medium List 1 Accent 1" w:uiPriority="65"/>
-    <w:lsdException w:name="Revision" w:semiHidden="1"/>
-    <w:lsdException w:name="List Paragraph" w:uiPriority="34" w:qFormat="1"/>
-    <w:lsdException w:name="Quote" w:uiPriority="29" w:qFormat="1"/>
-    <w:lsdException w:name="Intense Quote" w:uiPriority="30" w:qFormat="1"/>
-    <w:lsdException w:name="Medium List 2 Accent 1" w:uiPriority="66"/>
-    <w:lsdException w:name="Medium Grid 1 Accent 1" w:uiPriority="67"/>
-    <w:lsdException w:name="Medium Grid 2 Accent 1" w:uiPriority="68"/>
-    <w:lsdException w:name="Medium Grid 3 Accent 1" w:uiPriority="69"/>
-    <w:lsdException w:name="Dark List Accent 1" w:uiPriority="70"/>
-    <w:lsdException w:name="Colorful Shading Accent 1" w:uiPriority="71"/>
-    <w:lsdException w:name="Colorful List Accent 1" w:uiPriority="72"/>
-    <w:lsdException w:name="Colorful Grid Accent 1" w:uiPriority="73"/>
-    <w:lsdException w:name="Light Shading Accent 2" w:uiPriority="60"/>
-    <w:lsdException w:name="Light List Accent 2" w:uiPriority="61"/>
-    <w:lsdException w:name="Light Grid Accent 2" w:uiPriority="62"/>
-    <w:lsdException w:name="Medium Shading 1 Accent 2" w:uiPriority="63"/>
-    <w:lsdException w:name="Medium Shading 2 Accent 2" w:uiPriority="64"/>
-    <w:lsdException w:name="Medium List 1 Accent 2" w:uiPriority="65"/>
-    <w:lsdException w:name="Medium List 2 Accent 2" w:uiPriority="66"/>
-    <w:lsdException w:name="Medium Grid 1 Accent 2" w:uiPriority="67"/>
-    <w:lsdException w:name="Medium Grid 2 Accent 2" w:uiPriority="68"/>
-    <w:lsdException w:name="Medium Grid 3 Accent 2" w:uiPriority="69"/>
-    <w:lsdException w:name="Dark List Accent 2" w:uiPriority="70"/>
-    <w:lsdException w:name="Colorful Shading Accent 2" w:uiPriority="71"/>
-    <w:lsdException w:name="Colorful List Accent 2" w:uiPriority="72"/>
-    <w:lsdException w:name="Colorful Grid Accent 2" w:uiPriority="73"/>
-    <w:lsdException w:name="Light Shading Accent 3" w:uiPriority="60"/>
-    <w:lsdException w:name="Light List Accent 3" w:uiPriority="61"/>
-    <w:lsdException w:name="Light Grid Accent 3" w:uiPriority="62"/>
-    <w:lsdException w:name="Medium Shading 1 Accent 3" w:uiPriority="63"/>
-    <w:lsdException w:name="Medium Shading 2 Accent 3" w:uiPriority="64"/>
-    <w:lsdException w:name="Medium List 1 Accent 3" w:uiPriority="65"/>
-    <w:lsdException w:name="Medium List 2 Accent 3" w:uiPriority="66"/>
-    <w:lsdException w:name="Medium Grid 1 Accent 3" w:uiPriority="67"/>
-    <w:lsdException w:name="Medium Grid 2 Accent 3" w:uiPriority="68"/>
-    <w:lsdException w:name="Medium Grid 3 Accent 3" w:uiPriority="69"/>
-    <w:lsdException w:name="Dark List Accent 3" w:uiPriority="70"/>
-    <w:lsdException w:name="Colorful Shading Accent 3" w:uiPriority="71"/>
-    <w:lsdException w:name="Colorful List Accent 3" w:uiPriority="72"/>
-    <w:lsdException w:name="Colorful Grid Accent 3" w:uiPriority="73"/>
-    <w:lsdException w:name="Light Shading Accent 4" w:uiPriority="60"/>
-    <w:lsdException w:name="Light List Accent 4" w:uiPriority="61"/>
-    <w:lsdException w:name="Light Grid Accent 4" w:uiPriority="62"/>
-    <w:lsdException w:name="Medium Shading 1 Accent 4" w:uiPriority="63"/>
-    <w:lsdException w:name="Medium Shading 2 Accent 4" w:uiPriority="64"/>
-    <w:lsdException w:name="Medium List 1 Accent 4" w:uiPriority="65"/>
-    <w:lsdException w:name="Medium List 2 Accent 4" w:uiPriority="66"/>
-    <w:lsdException w:name="Medium Grid 1 Accent 4" w:uiPriority="67"/>
-    <w:lsdException w:name="Medium Grid 2 Accent 4" w:uiPriority="68"/>
-    <w:lsdException w:name="Medium Grid 3 Accent 4" w:uiPriority="69"/>
-    <w:lsdException w:name="Dark List Accent 4" w:uiPriority="70"/>
-    <w:lsdException w:name="Colorful Shading Accent 4" w:uiPriority="71"/>
-    <w:lsdException w:name="Colorful List Accent 4" w:uiPriority="72"/>
-    <w:lsdException w:name="Colorful Grid Accent 4" w:uiPriority="73"/>
-    <w:lsdException w:name="Light Shading Accent 5" w:uiPriority="60"/>
-    <w:lsdException w:name="Light List Accent 5" w:uiPriority="61"/>
-    <w:lsdException w:name="Light Grid Accent 5" w:uiPriority="62"/>
-    <w:lsdException w:name="Medium Shading 1 Accent 5" w:uiPriority="63"/>
-    <w:lsdException w:name="Medium Shading 2 Accent 5" w:uiPriority="64"/>
-    <w:lsdException w:name="Medium List 1 Accent 5" w:uiPriority="65"/>
-    <w:lsdException w:name="Medium List 2 Accent 5" w:uiPriority="66"/>
-    <w:lsdException w:name="Medium Grid 1 Accent 5" w:uiPriority="67"/>
-    <w:lsdException w:name="Medium Grid 2 Accent 5" w:uiPriority="68"/>
-    <w:lsdException w:name="Medium Grid 3 Accent 5" w:uiPriority="69"/>
-    <w:lsdException w:name="Dark List Accent 5" w:uiPriority="70"/>
-    <w:lsdException w:name="Colorful Shading Accent 5" w:uiPriority="71"/>
-    <w:lsdException w:name="Colorful List Accent 5" w:uiPriority="72"/>
-    <w:lsdException w:name="Colorful Grid Accent 5" w:uiPriority="73"/>
-    <w:lsdException w:name="Light Shading Accent 6" w:uiPriority="60"/>
-    <w:lsdException w:name="Light List Accent 6" w:uiPriority="61"/>
-    <w:lsdException w:name="Light Grid Accent 6" w:uiPriority="62"/>
-    <w:lsdException w:name="Medium Shading 1 Accent 6" w:uiPriority="63"/>
-    <w:lsdException w:name="Medium Shading 2 Accent 6" w:uiPriority="64"/>
-    <w:lsdException w:name="Medium List 1 Accent 6" w:uiPriority="65"/>
-    <w:lsdException w:name="Medium List 2 Accent 6" w:uiPriority="66"/>
-    <w:lsdException w:name="Medium Grid 1 Accent 6" w:uiPriority="67"/>
-    <w:lsdException w:name="Medium Grid 2 Accent 6" w:uiPriority="68"/>
-    <w:lsdException w:name="Medium Grid 3 Accent 6" w:uiPriority="69"/>
-    <w:lsdException w:name="Dark List Accent 6" w:uiPriority="70"/>
-    <w:lsdException w:name="Colorful Shading Accent 6" w:uiPriority="71"/>
-    <w:lsdException w:name="Colorful List Accent 6" w:uiPriority="72"/>
-    <w:lsdException w:name="Colorful Grid Accent 6" w:uiPriority="73"/>
-    <w:lsdException w:name="Subtle Emphasis" w:uiPriority="19" w:qFormat="1"/>
-    <w:lsdException w:name="Intense Emphasis" w:uiPriority="21" w:qFormat="1"/>
-    <w:lsdException w:name="Subtle Reference" w:uiPriority="31" w:qFormat="1"/>
-    <w:lsdException w:name="Intense Reference" w:uiPriority="32" w:qFormat="1"/>
-    <w:lsdException w:name="Book Title" w:uiPriority="33" w:qFormat="1"/>
-    <w:lsdException w:name="Bibliography" w:semiHidden="1" w:uiPriority="37" w:unhideWhenUsed="1"/>
-    <w:lsdException w:name="TOC Heading" w:semiHidden="1" w:uiPriority="39" w:unhideWhenUsed="1" w:qFormat="1"/>
-    <w:lsdException w:name="Plain Table 1" w:uiPriority="41"/>
-    <w:lsdException w:name="Plain Table 2" w:uiPriority="42"/>
-    <w:lsdException w:name="Plain Table 3" w:uiPriority="43"/>
-    <w:lsdException w:name="Plain Table 4" w:uiPriority="44"/>
-    <w:lsdException w:name="Plain Table 5" w:uiPriority="45"/>
-    <w:lsdException w:name="Grid Table Light" w:uiPriority="40"/>
-    <w:lsdException w:name="Grid Table 1 Light" w:uiPriority="46"/>
-    <w:lsdException w:name="Grid Table 2" w:uiPriority="47"/>
-    <w:lsdException w:name="Grid Table 3" w:uiPriority="48"/>
-    <w:lsdException w:name="Grid Table 4" w:uiPriority="49"/>
-    <w:lsdException w:name="Grid Table 5 Dark" w:uiPriority="50"/>
-    <w:lsdException w:name="Grid Table 6 Colorful" w:uiPriority="51"/>
-    <w:lsdException w:name="Grid Table 7 Colorful" w:uiPriority="52"/>
-    <w:lsdException w:name="Grid Table 1 Light Accent 1" w:uiPriority="46"/>
-    <w:lsdException w:name="Grid Table 2 Accent 1" w:uiPriority="47"/>
-    <w:lsdException w:name="Grid Table 3 Accent 1" w:uiPriority="48"/>
-    <w:lsdException w:name="Grid Table 4 Accent 1" w:uiPriority="49"/>
-    <w:lsdException w:name="Grid Table 5 Dark Accent 1" w:uiPriority="50"/>
-    <w:lsdException w:name="Grid Table 6 Colorful Accent 1" w:uiPriority="51"/>
-    <w:lsdException w:name="Grid Table 7 Colorful Accent 1" w:uiPriority="52"/>
-    <w:lsdException w:name="Grid Table 1 Light Accent 2" w:uiPriority="46"/>
-    <w:lsdException w:name="Grid Table 2 Accent 2" w:uiPriority="47"/>
-    <w:lsdException w:name="Grid Table 3 Accent 2" w:uiPriority="48"/>
-    <w:lsdException w:name="Grid Table 4 Accent 2" w:uiPriority="49"/>
-    <w:lsdException w:name="Grid Table 5 Dark Accent 2" w:uiPriority="50"/>
-    <w:lsdException w:name="Grid Table 6 Colorful Accent 2" w:uiPriority="51"/>
-    <w:lsdException w:name="Grid Table 7 Colorful Accent 2" w:uiPriority="52"/>
-    <w:lsdException w:name="Grid Table 1 Light Accent 3" w:uiPriority="46"/>
-    <w:lsdException w:name="Grid Table 2 Accent 3" w:uiPriority="47"/>
-    <w:lsdException w:name="Grid Table 3 Accent 3" w:uiPriority="48"/>
-    <w:lsdException w:name="Grid Table 4 Accent 3" w:uiPriority="49"/>
-    <w:lsdException w:name="Grid Table 5 Dark Accent 3" w:uiPriority="50"/>
-    <w:lsdException w:name="Grid Table 6 Colorful Accent 3" w:uiPriority="51"/>
-    <w:lsdException w:name="Grid Table 7 Colorful Accent 3" w:uiPriority="52"/>
-    <w:lsdException w:name="Grid Table 1 Light Accent 4" w:uiPriority="46"/>
-    <w:lsdException w:name="Grid Table 2 Accent 4" w:uiPriority="47"/>
-    <w:lsdException w:name="Grid Table 3 Accent 4" w:uiPriority="48"/>
-    <w:lsdException w:name="Grid Table 4 Accent 4" w:uiPriority="49"/>
-    <w:lsdException w:name="Grid Table 5 Dark Accent 4" w:uiPriority="50"/>
-    <w:lsdException w:name="Grid Table 6 Colorful Accent 4" w:uiPriority="51"/>
-    <w:lsdException w:name="Grid Table 7 Colorful Accent 4" w:uiPriority="52"/>
-    <w:lsdException w:name="Grid Table 1 Light Accent 5" w:uiPriority="46"/>
-    <w:lsdException w:name="Grid Table 2 Accent 5" w:uiPriority="47"/>
-    <w:lsdException w:name="Grid Table 3 Accent 5" w:uiPriority="48"/>
-    <w:lsdException w:name="Grid Table 4 Accent 5" w:uiPriority="49"/>
-    <w:lsdException w:name="Grid Table 5 Dark Accent 5" w:uiPriority="50"/>
-    <w:lsdException w:name="Grid Table 6 Colorful Accent 5" w:uiPriority="51"/>
-    <w:lsdException w:name="Grid Table 7 Colorful Accent 5" w:uiPriority="52"/>
-    <w:lsdException w:name="Grid Table 1 Light Accent 6" w:uiPriority="46"/>
-    <w:lsdException w:name="Grid Table 2 Accent 6" w:uiPriority="47"/>
-    <w:lsdException w:name="Grid Table 3 Accent 6" w:uiPriority="48"/>
-    <w:lsdException w:name="Grid Table 4 Accent 6" w:uiPriority="49"/>
-    <w:lsdException w:name="Grid Table 5 Dark Accent 6" w:uiPriority="50"/>
-    <w:lsdException w:name="Grid Table 6 Colorful Accent 6" w:uiPriority="51"/>
-    <w:lsdException w:name="Grid Table 7 Colorful Accent 6" w:uiPriority="52"/>
-    <w:lsdException w:name="List Table 1 Light" w:uiPriority="46"/>
-    <w:lsdException w:name="List Table 2" w:uiPriority="47"/>
-    <w:lsdException w:name="List Table 3" w:uiPriority="48"/>
-    <w:lsdException w:name="List Table 4" w:uiPriority="49"/>
-    <w:lsdException w:name="List Table 5 Dark" w:uiPriority="50"/>
-    <w:lsdException w:name="List Table 6 Colorful" w:uiPriority="51"/>
-    <w:lsdException w:name="List Table 7 Colorful" w:uiPriority="52"/>
-    <w:lsdException w:name="List Table 1 Light Accent 1" w:uiPriority="46"/>
-    <w:lsdException w:name="List Table 2 Accent 1" w:uiPriority="47"/>
-    <w:lsdException w:name="List Table 3 Accent 1" w:uiPriority="48"/>
-    <w:lsdException w:name="List Table 4 Accent 1" w:uiPriority="49"/>
-    <w:lsdException w:name="List Table 5 Dark Accent 1" w:uiPriority="50"/>
-    <w:lsdException w:name="List Table 6 Colorful Accent 1" w:uiPriority="51"/>
-    <w:lsdException w:name="List Table 7 Colorful Accent 1" w:uiPriority="52"/>
-    <w:lsdException w:name="List Table 1 Light Accent 2" w:uiPriority="46"/>
-    <w:lsdException w:name="List Table 2 Accent 2" w:uiPriority="47"/>
-    <w:lsdException w:name="List Table 3 Accent 2" w:uiPriority="48"/>
-    <w:lsdException w:name="List Table 4 Accent 2" w:uiPriority="49"/>
-    <w:lsdException w:name="List Table 5 Dark Accent 2" w:uiPriority="50"/>
-    <w:lsdException w:name="List Table 6 Colorful Accent 2" w:uiPriority="51"/>
-    <w:lsdException w:name="List Table 7 Colorful Accent 2" w:uiPriority="52"/>
-    <w:lsdException w:name="List Table 1 Light Accent 3" w:uiPriority="46"/>
-    <w:lsdException w:name="List Table 2 Accent 3" w:uiPriority="47"/>
-    <w:lsdException w:name="List Table 3 Accent 3" w:uiPriority="48"/>
-    <w:lsdException w:name="List Table 4 Accent 3" w:uiPriority="49"/>
-    <w:lsdException w:name="List Table 5 Dark Accent 3" w:uiPriority="50"/>
-    <w:lsdException w:name="List Table 6 Colorful Accent 3" w:uiPriority="51"/>
-    <w:lsdException w:name="List Table 7 Colorful Accent 3" w:uiPriority="52"/>
-    <w:lsdException w:name="List Table 1 Light Accent 4" w:uiPriority="46"/>
-    <w:lsdException w:name="List Table 2 Accent 4" w:uiPriority="47"/>
-    <w:lsdException w:name="List Table 3 Accent 4" w:uiPriority="48"/>
-    <w:lsdException w:name="List Table 4 Accent 4" w:uiPriority="49"/>
-    <w:lsdException w:name="List Table 5 Dark Accent 4" w:uiPriority="50"/>
-    <w:lsdException w:name="List Table 6 Colorful Accent 4" w:uiPriority="51"/>
-    <w:lsdException w:name="List Table 7 Colorful Accent 4" w:uiPriority="52"/>
-    <w:lsdException w:name="List Table 1 Light Accent 5" w:uiPriority="46"/>
-    <w:lsdException w:name="List Table 2 Accent 5" w:uiPriority="47"/>
-    <w:lsdException w:name="List Table 3 Accent 5" w:uiPriority="48"/>
-    <w:lsdException w:name="List Table 4 Accent 5" w:uiPriority="49"/>
-    <w:lsdException w:name="List Table 5 Dark Accent 5" w:uiPriority="50"/>
-    <w:lsdException w:name="List Table 6 Colorful Accent 5" w:uiPriority="51"/>
-    <w:lsdException w:name="List Table 7 Colorful Accent 5" w:uiPriority="52"/>
-    <w:lsdException w:name="List Table 1 Light Accent 6" w:uiPriority="46"/>
-    <w:lsdException w:name="List Table 2 Accent 6" w:uiPriority="47"/>
-    <w:lsdException w:name="List Table 3 Accent 6" w:uiPriority="48"/>
-    <w:lsdException w:name="List Table 4 Accent 6" w:uiPriority="49"/>
-    <w:lsdException w:name="List Table 5 Dark Accent 6" w:uiPriority="50"/>
-    <w:lsdException w:name="List Table 6 Colorful Accent 6" w:uiPriority="51"/>
-    <w:lsdException w:name="List Table 7 Colorful Accent 6" w:uiPriority="52"/>
-    <w:lsdException w:name="Mention" w:semiHidden="1" w:unhideWhenUsed="1"/>
-    <w:lsdException w:name="Smart Hyperlink" w:semiHidden="1" w:unhideWhenUsed="1"/>
-    <w:lsdException w:name="Hashtag" w:semiHidden="1" w:unhideWhenUsed="1"/>
-    <w:lsdException w:name="Unresolved Mention" w:semiHidden="1" w:unhideWhenUsed="1"/>
-    <w:lsdException w:name="Smart Link" w:semiHidden="1" w:unhideWhenUsed="1"/>
+  <w:latentStyles w:defLockedState="0" w:defUIPriority="99" w:defSemiHidden="1" w:defUnhideWhenUsed="1" w:defQFormat="0" w:count="267">
+    <w:lsdException w:name="Normal" w:semiHidden="0" w:uiPriority="0" w:unhideWhenUsed="0" w:qFormat="1"/>
+    <w:lsdException w:name="heading 1" w:semiHidden="0" w:uiPriority="9" w:unhideWhenUsed="0" w:qFormat="1"/>
+    <w:lsdException w:name="heading 2" w:uiPriority="9" w:qFormat="1"/>
+    <w:lsdException w:name="heading 3" w:uiPriority="9" w:qFormat="1"/>
+    <w:lsdException w:name="heading 4" w:uiPriority="9" w:qFormat="1"/>
+    <w:lsdException w:name="heading 5" w:uiPriority="9" w:qFormat="1"/>
+    <w:lsdException w:name="heading 6" w:uiPriority="9" w:qFormat="1"/>
+    <w:lsdException w:name="heading 7" w:uiPriority="9" w:qFormat="1"/>
+    <w:lsdException w:name="heading 8" w:uiPriority="9" w:qFormat="1"/>
+    <w:lsdException w:name="heading 9" w:uiPriority="9" w:qFormat="1"/>
+    <w:lsdException w:name="toc 1" w:uiPriority="39"/>
+    <w:lsdException w:name="toc 2" w:uiPriority="39"/>
+    <w:lsdException w:name="toc 3" w:uiPriority="39"/>
+    <w:lsdException w:name="toc 4" w:uiPriority="39"/>
+    <w:lsdException w:name="toc 5" w:uiPriority="39"/>
+    <w:lsdException w:name="toc 6" w:uiPriority="39"/>
+    <w:lsdException w:name="toc 7" w:uiPriority="39"/>
+    <w:lsdException w:name="toc 8" w:uiPriority="39"/>
+    <w:lsdException w:name="toc 9" w:uiPriority="39"/>
+    <w:lsdException w:name="caption" w:uiPriority="35" w:qFormat="1"/>
+    <w:lsdException w:name="Title" w:semiHidden="0" w:uiPriority="10" w:unhideWhenUsed="0" w:qFormat="1"/>
+    <w:lsdException w:name="Default Paragraph Font" w:uiPriority="1"/>
+    <w:lsdException w:name="Subtitle" w:semiHidden="0" w:uiPriority="11" w:unhideWhenUsed="0" w:qFormat="1"/>
+    <w:lsdException w:name="Strong" w:semiHidden="0" w:uiPriority="22" w:unhideWhenUsed="0" w:qFormat="1"/>
+    <w:lsdException w:name="Emphasis" w:semiHidden="0" w:uiPriority="20" w:unhideWhenUsed="0" w:qFormat="1"/>
+    <w:lsdException w:name="Table Grid" w:uiPriority="59"/>
+    <w:lsdException w:name="Placeholder Text" w:unhideWhenUsed="0"/>
+    <w:lsdException w:name="No Spacing" w:semiHidden="0" w:uiPriority="1" w:unhideWhenUsed="0" w:qFormat="1"/>
+    <w:lsdException w:name="Light Shading" w:semiHidden="0" w:uiPriority="60" w:unhideWhenUsed="0"/>
+    <w:lsdException w:name="Light List" w:semiHidden="0" w:uiPriority="61" w:unhideWhenUsed="0"/>
+    <w:lsdException w:name="Light Grid" w:semiHidden="0" w:uiPriority="62" w:unhideWhenUsed="0"/>
+    <w:lsdException w:name="Medium Shading 1" w:semiHidden="0" w:uiPriority="63" w:unhideWhenUsed="0"/>
+    <w:lsdException w:name="Medium Shading 2" w:semiHidden="0" w:uiPriority="64" w:unhideWhenUsed="0"/>
+    <w:lsdException w:name="Medium List 1" w:semiHidden="0" w:uiPriority="65" w:unhideWhenUsed="0"/>
+    <w:lsdException w:name="Medium List 2" w:semiHidden="0" w:uiPriority="66" w:unhideWhenUsed="0"/>
+    <w:lsdException w:name="Medium Grid 1" w:semiHidden="0" w:uiPriority="67" w:unhideWhenUsed="0"/>
+    <w:lsdException w:name="Medium Grid 2" w:semiHidden="0" w:uiPriority="68" w:unhideWhenUsed="0"/>
+    <w:lsdException w:name="Medium Grid 3" w:semiHidden="0" w:uiPriority="69" w:unhideWhenUsed="0"/>
+    <w:lsdException w:name="Dark List" w:semiHidden="0" w:uiPriority="70" w:unhideWhenUsed="0"/>
+    <w:lsdException w:name="Colorful Shading" w:semiHidden="0" w:uiPriority="71" w:unhideWhenUsed="0"/>
+    <w:lsdException w:name="Colorful List" w:semiHidden="0" w:uiPriority="72" w:unhideWhenUsed="0"/>
+    <w:lsdException w:name="Colorful Grid" w:semiHidden="0" w:uiPriority="73" w:unhideWhenUsed="0"/>
+    <w:lsdException w:name="Light Shading Accent 1" w:semiHidden="0" w:uiPriority="60" w:unhideWhenUsed="0"/>
+    <w:lsdException w:name="Light List Accent 1" w:semiHidden="0" w:uiPriority="61" w:unhideWhenUsed="0"/>
+    <w:lsdException w:name="Light Grid Accent 1" w:semiHidden="0" w:uiPriority="62" w:unhideWhenUsed="0"/>
+    <w:lsdException w:name="Medium Shading 1 Accent 1" w:semiHidden="0" w:uiPriority="63" w:unhideWhenUsed="0"/>
+    <w:lsdException w:name="Medium Shading 2 Accent 1" w:semiHidden="0" w:uiPriority="64" w:unhideWhenUsed="0"/>
+    <w:lsdException w:name="Medium List 1 Accent 1" w:semiHidden="0" w:uiPriority="65" w:unhideWhenUsed="0"/>
+    <w:lsdException w:name="Revision" w:unhideWhenUsed="0"/>
+    <w:lsdException w:name="List Paragraph" w:semiHidden="0" w:uiPriority="34" w:unhideWhenUsed="0" w:qFormat="1"/>
+    <w:lsdException w:name="Quote" w:semiHidden="0" w:uiPriority="29" w:unhideWhenUsed="0" w:qFormat="1"/>
+    <w:lsdException w:name="Intense Quote" w:semiHidden="0" w:uiPriority="30" w:unhideWhenUsed="0" w:qFormat="1"/>
+    <w:lsdException w:name="Medium List 2 Accent 1" w:semiHidden="0" w:uiPriority="66" w:unhideWhenUsed="0"/>
+    <w:lsdException w:name="Medium Grid 1 Accent 1" w:semiHidden="0" w:uiPriority="67" w:unhideWhenUsed="0"/>
+    <w:lsdException w:name="Medium Grid 2 Accent 1" w:semiHidden="0" w:uiPriority="68" w:unhideWhenUsed="0"/>
+    <w:lsdException w:name="Medium Grid 3 Accent 1" w:semiHidden="0" w:uiPriority="69" w:unhideWhenUsed="0"/>
+    <w:lsdException w:name="Dark List Accent 1" w:semiHidden="0" w:uiPriority="70" w:unhideWhenUsed="0"/>
+    <w:lsdException w:name="Colorful Shading Accent 1" w:semiHidden="0" w:uiPriority="71" w:unhideWhenUsed="0"/>
+    <w:lsdException w:name="Colorful List Accent 1" w:semiHidden="0" w:uiPriority="72" w:unhideWhenUsed="0"/>
+    <w:lsdException w:name="Colorful Grid Accent 1" w:semiHidden="0" w:uiPriority="73" w:unhideWhenUsed="0"/>
+    <w:lsdException w:name="Light Shading Accent 2" w:semiHidden="0" w:uiPriority="60" w:unhideWhenUsed="0"/>
+    <w:lsdException w:name="Light List Accent 2" w:semiHidden="0" w:uiPriority="61" w:unhideWhenUsed="0"/>
+    <w:lsdException w:name="Light Grid Accent 2" w:semiHidden="0" w:uiPriority="62" w:unhideWhenUsed="0"/>
+    <w:lsdException w:name="Medium Shading 1 Accent 2" w:semiHidden="0" w:uiPriority="63" w:unhideWhenUsed="0"/>
+    <w:lsdException w:name="Medium Shading 2 Accent 2" w:semiHidden="0" w:uiPriority="64" w:unhideWhenUsed="0"/>
+    <w:lsdException w:name="Medium List 1 Accent 2" w:semiHidden="0" w:uiPriority="65" w:unhideWhenUsed="0"/>
+    <w:lsdException w:name="Medium List 2 Accent 2" w:semiHidden="0" w:uiPriority="66" w:unhideWhenUsed="0"/>
+    <w:lsdException w:name="Medium Grid 1 Accent 2" w:semiHidden="0" w:uiPriority="67" w:unhideWhenUsed="0"/>
+    <w:lsdException w:name="Medium Grid 2 Accent 2" w:semiHidden="0" w:uiPriority="68" w:unhideWhenUsed="0"/>
+    <w:lsdException w:name="Medium Grid 3 Accent 2" w:semiHidden="0" w:uiPriority="69" w:unhideWhenUsed="0"/>
+    <w:lsdException w:name="Dark List Accent 2" w:semiHidden="0" w:uiPriority="70" w:unhideWhenUsed="0"/>
+    <w:lsdException w:name="Colorful Shading Accent 2" w:semiHidden="0" w:uiPriority="71" w:unhideWhenUsed="0"/>
+    <w:lsdException w:name="Colorful List Accent 2" w:semiHidden="0" w:uiPriority="72" w:unhideWhenUsed="0"/>
+    <w:lsdException w:name="Colorful Grid Accent 2" w:semiHidden="0" w:uiPriority="73" w:unhideWhenUsed="0"/>
+    <w:lsdException w:name="Light Shading Accent 3" w:semiHidden="0" w:uiPriority="60" w:unhideWhenUsed="0"/>
+    <w:lsdException w:name="Light List Accent 3" w:semiHidden="0" w:uiPriority="61" w:unhideWhenUsed="0"/>
+    <w:lsdException w:name="Light Grid Accent 3" w:semiHidden="0" w:uiPriority="62" w:unhideWhenUsed="0"/>
+    <w:lsdException w:name="Medium Shading 1 Accent 3" w:semiHidden="0" w:uiPriority="63" w:unhideWhenUsed="0"/>
+    <w:lsdException w:name="Medium Shading 2 Accent 3" w:semiHidden="0" w:uiPriority="64" w:unhideWhenUsed="0"/>
+    <w:lsdException w:name="Medium List 1 Accent 3" w:semiHidden="0" w:uiPriority="65" w:unhideWhenUsed="0"/>
+    <w:lsdException w:name="Medium List 2 Accent 3" w:semiHidden="0" w:uiPriority="66" w:unhideWhenUsed="0"/>
+    <w:lsdException w:name="Medium Grid 1 Accent 3" w:semiHidden="0" w:uiPriority="67" w:unhideWhenUsed="0"/>
+    <w:lsdException w:name="Medium Grid 2 Accent 3" w:semiHidden="0" w:uiPriority="68" w:unhideWhenUsed="0"/>
+    <w:lsdException w:name="Medium Grid 3 Accent 3" w:semiHidden="0" w:uiPriority="69" w:unhideWhenUsed="0"/>
+    <w:lsdException w:name="Dark List Accent 3" w:semiHidden="0" w:uiPriority="70" w:unhideWhenUsed="0"/>
+    <w:lsdException w:name="Colorful Shading Accent 3" w:semiHidden="0" w:uiPriority="71" w:unhideWhenUsed="0"/>
+    <w:lsdException w:name="Colorful List Accent 3" w:semiHidden="0" w:uiPriority="72" w:unhideWhenUsed="0"/>
+    <w:lsdException w:name="Colorful Grid Accent 3" w:semiHidden="0" w:uiPriority="73" w:unhideWhenUsed="0"/>
+    <w:lsdException w:name="Light Shading Accent 4" w:semiHidden="0" w:uiPriority="60" w:unhideWhenUsed="0"/>
+    <w:lsdException w:name="Light List Accent 4" w:semiHidden="0" w:uiPriority="61" w:unhideWhenUsed="0"/>
+    <w:lsdException w:name="Light Grid Accent 4" w:semiHidden="0" w:uiPriority="62" w:unhideWhenUsed="0"/>
+    <w:lsdException w:name="Medium Shading 1 Accent 4" w:semiHidden="0" w:uiPriority="63" w:unhideWhenUsed="0"/>
+    <w:lsdException w:name="Medium Shading 2 Accent 4" w:semiHidden="0" w:uiPriority="64" w:unhideWhenUsed="0"/>
+    <w:lsdException w:name="Medium List 1 Accent 4" w:semiHidden="0" w:uiPriority="65" w:unhideWhenUsed="0"/>
+    <w:lsdException w:name="Medium List 2 Accent 4" w:semiHidden="0" w:uiPriority="66" w:unhideWhenUsed="0"/>
+    <w:lsdException w:name="Medium Grid 1 Accent 4" w:semiHidden="0" w:uiPriority="67" w:unhideWhenUsed="0"/>
+    <w:lsdException w:name="Medium Grid 2 Accent 4" w:semiHidden="0" w:uiPriority="68" w:unhideWhenUsed="0"/>
+    <w:lsdException w:name="Medium Grid 3 Accent 4" w:semiHidden="0" w:uiPriority="69" w:unhideWhenUsed="0"/>
+    <w:lsdException w:name="Dark List Accent 4" w:semiHidden="0" w:uiPriority="70" w:unhideWhenUsed="0"/>
+    <w:lsdException w:name="Colorful Shading Accent 4" w:semiHidden="0" w:uiPriority="71" w:unhideWhenUsed="0"/>
+    <w:lsdException w:name="Colorful List Accent 4" w:semiHidden="0" w:uiPriority="72" w:unhideWhenUsed="0"/>
+    <w:lsdException w:name="Colorful Grid Accent 4" w:semiHidden="0" w:uiPriority="73" w:unhideWhenUsed="0"/>
+    <w:lsdException w:name="Light Shading Accent 5" w:semiHidden="0" w:uiPriority="60" w:unhideWhenUsed="0"/>
+    <w:lsdException w:name="Light List Accent 5" w:semiHidden="0" w:uiPriority="61" w:unhideWhenUsed="0"/>
+    <w:lsdException w:name="Light Grid Accent 5" w:semiHidden="0" w:uiPriority="62" w:unhideWhenUsed="0"/>
+    <w:lsdException w:name="Medium Shading 1 Accent 5" w:semiHidden="0" w:uiPriority="63" w:unhideWhenUsed="0"/>
+    <w:lsdException w:name="Medium Shading 2 Accent 5" w:semiHidden="0" w:uiPriority="64" w:unhideWhenUsed="0"/>
+    <w:lsdException w:name="Medium List 1 Accent 5" w:semiHidden="0" w:uiPriority="65" w:unhideWhenUsed="0"/>
+    <w:lsdException w:name="Medium List 2 Accent 5" w:semiHidden="0" w:uiPriority="66" w:unhideWhenUsed="0"/>
+    <w:lsdException w:name="Medium Grid 1 Accent 5" w:semiHidden="0" w:uiPriority="67" w:unhideWhenUsed="0"/>
+    <w:lsdException w:name="Medium Grid 2 Accent 5" w:semiHidden="0" w:uiPriority="68" w:unhideWhenUsed="0"/>
+    <w:lsdException w:name="Medium Grid 3 Accent 5" w:semiHidden="0" w:uiPriority="69" w:unhideWhenUsed="0"/>
+    <w:lsdException w:name="Dark List Accent 5" w:semiHidden="0" w:uiPriority="70" w:unhideWhenUsed="0"/>
+    <w:lsdException w:name="Colorful Shading Accent 5" w:semiHidden="0" w:uiPriority="71" w:unhideWhenUsed="0"/>
+    <w:lsdException w:name="Colorful List Accent 5" w:semiHidden="0" w:uiPriority="72" w:unhideWhenUsed="0"/>
+    <w:lsdException w:name="Colorful Grid Accent 5" w:semiHidden="0" w:uiPriority="73" w:unhideWhenUsed="0"/>
+    <w:lsdException w:name="Light Shading Accent 6" w:semiHidden="0" w:uiPriority="60" w:unhideWhenUsed="0"/>
+    <w:lsdException w:name="Light List Accent 6" w:semiHidden="0" w:uiPriority="61" w:unhideWhenUsed="0"/>
+    <w:lsdException w:name="Light Grid Accent 6" w:semiHidden="0" w:uiPriority="62" w:unhideWhenUsed="0"/>
+    <w:lsdException w:name="Medium Shading 1 Accent 6" w:semiHidden="0" w:uiPriority="63" w:unhideWhenUsed="0"/>
+    <w:lsdException w:name="Medium Shading 2 Accent 6" w:semiHidden="0" w:uiPriority="64" w:unhideWhenUsed="0"/>
+    <w:lsdException w:name="Medium List 1 Accent 6" w:semiHidden="0" w:uiPriority="65" w:unhideWhenUsed="0"/>
+    <w:lsdException w:name="Medium List 2 Accent 6" w:semiHidden="0" w:uiPriority="66" w:unhideWhenUsed="0"/>
+    <w:lsdException w:name="Medium Grid 1 Accent 6" w:semiHidden="0" w:uiPriority="67" w:unhideWhenUsed="0"/>
+    <w:lsdException w:name="Medium Grid 2 Accent 6" w:semiHidden="0" w:uiPriority="68" w:unhideWhenUsed="0"/>
+    <w:lsdException w:name="Medium Grid 3 Accent 6" w:semiHidden="0" w:uiPriority="69" w:unhideWhenUsed="0"/>
+    <w:lsdException w:name="Dark List Accent 6" w:semiHidden="0" w:uiPriority="70" w:unhideWhenUsed="0"/>
+    <w:lsdException w:name="Colorful Shading Accent 6" w:semiHidden="0" w:uiPriority="71" w:unhideWhenUsed="0"/>
+    <w:lsdException w:name="Colorful List Accent 6" w:semiHidden="0" w:uiPriority="72" w:unhideWhenUsed="0"/>
+    <w:lsdException w:name="Colorful Grid Accent 6" w:semiHidden="0" w:uiPriority="73" w:unhideWhenUsed="0"/>
+    <w:lsdException w:name="Subtle Emphasis" w:semiHidden="0" w:uiPriority="19" w:unhideWhenUsed="0" w:qFormat="1"/>
+    <w:lsdException w:name="Intense Emphasis" w:semiHidden="0" w:uiPriority="21" w:unhideWhenUsed="0" w:qFormat="1"/>
+    <w:lsdException w:name="Subtle Reference" w:semiHidden="0" w:uiPriority="31" w:unhideWhenUsed="0" w:qFormat="1"/>
+    <w:lsdException w:name="Intense Reference" w:semiHidden="0" w:uiPriority="32" w:unhideWhenUsed="0" w:qFormat="1"/>
+    <w:lsdException w:name="Book Title" w:semiHidden="0" w:uiPriority="33" w:unhideWhenUsed="0" w:qFormat="1"/>
+    <w:lsdException w:name="Bibliography" w:uiPriority="37"/>
+    <w:lsdException w:name="TOC Heading" w:uiPriority="39" w:qFormat="1"/>
   </w:latentStyles>
   <w:style w:type="paragraph" w:default="1" w:styleId="Normal">
     <w:name w:val="Normal"/>
@@ -1276,6 +1016,7 @@
     <w:uiPriority w:val="99"/>
     <w:semiHidden/>
     <w:unhideWhenUsed/>
+    <w:qFormat/>
     <w:tblPr>
       <w:tblInd w:w="0" w:type="dxa"/>
       <w:tblCellMar>
@@ -1301,6 +1042,7 @@
       <w:spacing w:after="0" w:line="240" w:lineRule="auto"/>
     </w:pPr>
     <w:tblPr>
+      <w:tblInd w:w="0" w:type="dxa"/>
       <w:tblBorders>
         <w:top w:val="single" w:sz="4" w:space="0" w:color="000000" w:themeColor="text1"/>
         <w:left w:val="single" w:sz="4" w:space="0" w:color="000000" w:themeColor="text1"/>
@@ -1309,6 +1051,12 @@
         <w:insideH w:val="single" w:sz="4" w:space="0" w:color="000000" w:themeColor="text1"/>
         <w:insideV w:val="single" w:sz="4" w:space="0" w:color="000000" w:themeColor="text1"/>
       </w:tblBorders>
+      <w:tblCellMar>
+        <w:top w:w="0" w:type="dxa"/>
+        <w:left w:w="108" w:type="dxa"/>
+        <w:bottom w:w="0" w:type="dxa"/>
+        <w:right w:w="108" w:type="dxa"/>
+      </w:tblCellMar>
     </w:tblPr>
   </w:style>
   <w:style w:type="paragraph" w:styleId="BalloonText">

</xml_diff>

<commit_message>
modified makeup class routine
</commit_message>
<xml_diff>
--- a/SPRING 20/makeup_class_schedule.docx
+++ b/SPRING 20/makeup_class_schedule.docx
@@ -5,25 +5,25 @@
     <w:tbl>
       <w:tblPr>
         <w:tblStyle w:val="TableGrid"/>
-        <w:tblW w:w="9918" w:type="dxa"/>
+        <w:tblW w:w="5000" w:type="pct"/>
         <w:tblLook w:val="04A0"/>
       </w:tblPr>
       <w:tblGrid>
-        <w:gridCol w:w="1908"/>
-        <w:gridCol w:w="1335"/>
-        <w:gridCol w:w="1335"/>
-        <w:gridCol w:w="1335"/>
-        <w:gridCol w:w="1335"/>
-        <w:gridCol w:w="1335"/>
-        <w:gridCol w:w="1335"/>
+        <w:gridCol w:w="1819"/>
+        <w:gridCol w:w="1892"/>
+        <w:gridCol w:w="1892"/>
+        <w:gridCol w:w="1892"/>
+        <w:gridCol w:w="1892"/>
+        <w:gridCol w:w="1892"/>
+        <w:gridCol w:w="1897"/>
       </w:tblGrid>
       <w:tr>
         <w:trPr>
-          <w:trHeight w:val="107"/>
+          <w:trHeight w:val="184"/>
         </w:trPr>
         <w:tc>
           <w:tcPr>
-            <w:tcW w:w="1908" w:type="dxa"/>
+            <w:tcW w:w="690" w:type="pct"/>
             <w:vMerge w:val="restart"/>
             <w:vAlign w:val="center"/>
           </w:tcPr>
@@ -32,11 +32,13 @@
               <w:jc w:val="center"/>
               <w:rPr>
                 <w:b/>
-              </w:rPr>
-            </w:pPr>
-            <w:r>
-              <w:rPr>
-                <w:b/>
+                <w:sz w:val="32"/>
+              </w:rPr>
+            </w:pPr>
+            <w:r>
+              <w:rPr>
+                <w:b/>
+                <w:sz w:val="32"/>
               </w:rPr>
               <w:t>Date</w:t>
             </w:r>
@@ -44,7 +46,7 @@
         </w:tc>
         <w:tc>
           <w:tcPr>
-            <w:tcW w:w="8010" w:type="dxa"/>
+            <w:tcW w:w="4310" w:type="pct"/>
             <w:gridSpan w:val="6"/>
             <w:vAlign w:val="center"/>
           </w:tcPr>
@@ -53,11 +55,13 @@
               <w:jc w:val="center"/>
               <w:rPr>
                 <w:b/>
-              </w:rPr>
-            </w:pPr>
-            <w:r>
-              <w:rPr>
-                <w:b/>
+                <w:sz w:val="32"/>
+              </w:rPr>
+            </w:pPr>
+            <w:r>
+              <w:rPr>
+                <w:b/>
+                <w:sz w:val="32"/>
               </w:rPr>
               <w:t>Time</w:t>
             </w:r>
@@ -66,11 +70,11 @@
       </w:tr>
       <w:tr>
         <w:trPr>
-          <w:trHeight w:val="106"/>
+          <w:trHeight w:val="182"/>
         </w:trPr>
         <w:tc>
           <w:tcPr>
-            <w:tcW w:w="1908" w:type="dxa"/>
+            <w:tcW w:w="690" w:type="pct"/>
             <w:vMerge/>
             <w:vAlign w:val="center"/>
           </w:tcPr>
@@ -79,25 +83,28 @@
               <w:jc w:val="center"/>
               <w:rPr>
                 <w:b/>
-              </w:rPr>
-            </w:pPr>
-          </w:p>
-        </w:tc>
-        <w:tc>
-          <w:tcPr>
-            <w:tcW w:w="1335" w:type="dxa"/>
-            <w:vAlign w:val="center"/>
-          </w:tcPr>
-          <w:p>
-            <w:pPr>
-              <w:jc w:val="center"/>
-              <w:rPr>
-                <w:b/>
-              </w:rPr>
-            </w:pPr>
-            <w:r>
-              <w:rPr>
-                <w:b/>
+                <w:sz w:val="32"/>
+              </w:rPr>
+            </w:pPr>
+          </w:p>
+        </w:tc>
+        <w:tc>
+          <w:tcPr>
+            <w:tcW w:w="718" w:type="pct"/>
+            <w:vAlign w:val="center"/>
+          </w:tcPr>
+          <w:p>
+            <w:pPr>
+              <w:jc w:val="center"/>
+              <w:rPr>
+                <w:b/>
+                <w:sz w:val="32"/>
+              </w:rPr>
+            </w:pPr>
+            <w:r>
+              <w:rPr>
+                <w:b/>
+                <w:sz w:val="32"/>
               </w:rPr>
               <w:t>8:30 – 9:50</w:t>
             </w:r>
@@ -105,19 +112,21 @@
         </w:tc>
         <w:tc>
           <w:tcPr>
-            <w:tcW w:w="1335" w:type="dxa"/>
-            <w:vAlign w:val="center"/>
-          </w:tcPr>
-          <w:p>
-            <w:pPr>
-              <w:jc w:val="center"/>
-              <w:rPr>
-                <w:b/>
-              </w:rPr>
-            </w:pPr>
-            <w:r>
-              <w:rPr>
-                <w:b/>
+            <w:tcW w:w="718" w:type="pct"/>
+            <w:vAlign w:val="center"/>
+          </w:tcPr>
+          <w:p>
+            <w:pPr>
+              <w:jc w:val="center"/>
+              <w:rPr>
+                <w:b/>
+                <w:sz w:val="32"/>
+              </w:rPr>
+            </w:pPr>
+            <w:r>
+              <w:rPr>
+                <w:b/>
+                <w:sz w:val="32"/>
               </w:rPr>
               <w:t>10:00 – 11:20</w:t>
             </w:r>
@@ -125,19 +134,21 @@
         </w:tc>
         <w:tc>
           <w:tcPr>
-            <w:tcW w:w="1335" w:type="dxa"/>
-            <w:vAlign w:val="center"/>
-          </w:tcPr>
-          <w:p>
-            <w:pPr>
-              <w:jc w:val="center"/>
-              <w:rPr>
-                <w:b/>
-              </w:rPr>
-            </w:pPr>
-            <w:r>
-              <w:rPr>
-                <w:b/>
+            <w:tcW w:w="718" w:type="pct"/>
+            <w:vAlign w:val="center"/>
+          </w:tcPr>
+          <w:p>
+            <w:pPr>
+              <w:jc w:val="center"/>
+              <w:rPr>
+                <w:b/>
+                <w:sz w:val="32"/>
+              </w:rPr>
+            </w:pPr>
+            <w:r>
+              <w:rPr>
+                <w:b/>
+                <w:sz w:val="32"/>
               </w:rPr>
               <w:t>11:30 – 12:50</w:t>
             </w:r>
@@ -145,19 +156,21 @@
         </w:tc>
         <w:tc>
           <w:tcPr>
-            <w:tcW w:w="1335" w:type="dxa"/>
-            <w:vAlign w:val="center"/>
-          </w:tcPr>
-          <w:p>
-            <w:pPr>
-              <w:jc w:val="center"/>
-              <w:rPr>
-                <w:b/>
-              </w:rPr>
-            </w:pPr>
-            <w:r>
-              <w:rPr>
-                <w:b/>
+            <w:tcW w:w="718" w:type="pct"/>
+            <w:vAlign w:val="center"/>
+          </w:tcPr>
+          <w:p>
+            <w:pPr>
+              <w:jc w:val="center"/>
+              <w:rPr>
+                <w:b/>
+                <w:sz w:val="32"/>
+              </w:rPr>
+            </w:pPr>
+            <w:r>
+              <w:rPr>
+                <w:b/>
+                <w:sz w:val="32"/>
               </w:rPr>
               <w:t>1:10 – 2:30</w:t>
             </w:r>
@@ -165,19 +178,21 @@
         </w:tc>
         <w:tc>
           <w:tcPr>
-            <w:tcW w:w="1335" w:type="dxa"/>
-            <w:vAlign w:val="center"/>
-          </w:tcPr>
-          <w:p>
-            <w:pPr>
-              <w:jc w:val="center"/>
-              <w:rPr>
-                <w:b/>
-              </w:rPr>
-            </w:pPr>
-            <w:r>
-              <w:rPr>
-                <w:b/>
+            <w:tcW w:w="718" w:type="pct"/>
+            <w:vAlign w:val="center"/>
+          </w:tcPr>
+          <w:p>
+            <w:pPr>
+              <w:jc w:val="center"/>
+              <w:rPr>
+                <w:b/>
+                <w:sz w:val="32"/>
+              </w:rPr>
+            </w:pPr>
+            <w:r>
+              <w:rPr>
+                <w:b/>
+                <w:sz w:val="32"/>
               </w:rPr>
               <w:t>2:40 – 4:00</w:t>
             </w:r>
@@ -185,19 +200,21 @@
         </w:tc>
         <w:tc>
           <w:tcPr>
-            <w:tcW w:w="1335" w:type="dxa"/>
-            <w:vAlign w:val="center"/>
-          </w:tcPr>
-          <w:p>
-            <w:pPr>
-              <w:jc w:val="center"/>
-              <w:rPr>
-                <w:b/>
-              </w:rPr>
-            </w:pPr>
-            <w:r>
-              <w:rPr>
-                <w:b/>
+            <w:tcW w:w="720" w:type="pct"/>
+            <w:vAlign w:val="center"/>
+          </w:tcPr>
+          <w:p>
+            <w:pPr>
+              <w:jc w:val="center"/>
+              <w:rPr>
+                <w:b/>
+                <w:sz w:val="32"/>
+              </w:rPr>
+            </w:pPr>
+            <w:r>
+              <w:rPr>
+                <w:b/>
+                <w:sz w:val="32"/>
               </w:rPr>
               <w:t>4:10 – 5:30</w:t>
             </w:r>
@@ -205,316 +222,479 @@
         </w:tc>
       </w:tr>
       <w:tr>
-        <w:tc>
-          <w:tcPr>
-            <w:tcW w:w="1908" w:type="dxa"/>
-            <w:vAlign w:val="center"/>
-          </w:tcPr>
-          <w:p>
-            <w:pPr>
-              <w:jc w:val="center"/>
-            </w:pPr>
-            <w:r>
+        <w:trPr>
+          <w:trHeight w:val="1701"/>
+        </w:trPr>
+        <w:tc>
+          <w:tcPr>
+            <w:tcW w:w="690" w:type="pct"/>
+            <w:vAlign w:val="center"/>
+          </w:tcPr>
+          <w:p>
+            <w:pPr>
+              <w:jc w:val="center"/>
+              <w:rPr>
+                <w:sz w:val="32"/>
+              </w:rPr>
+            </w:pPr>
+            <w:r>
+              <w:rPr>
+                <w:sz w:val="32"/>
+              </w:rPr>
               <w:t>20 February, 2020</w:t>
             </w:r>
           </w:p>
           <w:p>
             <w:pPr>
               <w:jc w:val="center"/>
-            </w:pPr>
-            <w:r>
-              <w:t>(</w:t>
-            </w:r>
-            <w:r>
-              <w:t>Thursday</w:t>
-            </w:r>
-            <w:r>
-              <w:t>)</w:t>
-            </w:r>
-          </w:p>
-        </w:tc>
-        <w:tc>
-          <w:tcPr>
-            <w:tcW w:w="1335" w:type="dxa"/>
-            <w:vAlign w:val="center"/>
-          </w:tcPr>
-          <w:p>
-            <w:pPr>
-              <w:jc w:val="center"/>
-            </w:pPr>
-            <w:r>
+              <w:rPr>
+                <w:sz w:val="32"/>
+              </w:rPr>
+            </w:pPr>
+            <w:r>
+              <w:rPr>
+                <w:sz w:val="32"/>
+              </w:rPr>
+              <w:t>(Thursday)</w:t>
+            </w:r>
+          </w:p>
+        </w:tc>
+        <w:tc>
+          <w:tcPr>
+            <w:tcW w:w="718" w:type="pct"/>
+            <w:vAlign w:val="center"/>
+          </w:tcPr>
+          <w:p>
+            <w:pPr>
+              <w:jc w:val="center"/>
+              <w:rPr>
+                <w:sz w:val="32"/>
+              </w:rPr>
+            </w:pPr>
+            <w:r>
+              <w:rPr>
+                <w:sz w:val="32"/>
+              </w:rPr>
               <w:t>CSE 101</w:t>
             </w:r>
           </w:p>
           <w:p>
             <w:pPr>
               <w:jc w:val="center"/>
-            </w:pPr>
-            <w:r>
+              <w:rPr>
+                <w:sz w:val="32"/>
+              </w:rPr>
+            </w:pPr>
+            <w:r>
+              <w:rPr>
+                <w:sz w:val="32"/>
+              </w:rPr>
               <w:t>Section 11</w:t>
             </w:r>
           </w:p>
           <w:p>
             <w:pPr>
               <w:jc w:val="center"/>
-            </w:pPr>
-            <w:r>
+              <w:rPr>
+                <w:sz w:val="32"/>
+              </w:rPr>
+            </w:pPr>
+            <w:r>
+              <w:rPr>
+                <w:b/>
+                <w:sz w:val="32"/>
+              </w:rPr>
+              <w:t>Permanent Campus</w:t>
+            </w:r>
+            <w:r>
+              <w:rPr>
+                <w:sz w:val="32"/>
+              </w:rPr>
+              <w:t xml:space="preserve"> Lab Room</w:t>
+            </w:r>
+          </w:p>
+        </w:tc>
+        <w:tc>
+          <w:tcPr>
+            <w:tcW w:w="718" w:type="pct"/>
+            <w:vAlign w:val="center"/>
+          </w:tcPr>
+          <w:p>
+            <w:pPr>
+              <w:jc w:val="center"/>
+              <w:rPr>
+                <w:sz w:val="32"/>
+              </w:rPr>
+            </w:pPr>
+          </w:p>
+        </w:tc>
+        <w:tc>
+          <w:tcPr>
+            <w:tcW w:w="718" w:type="pct"/>
+            <w:vAlign w:val="center"/>
+          </w:tcPr>
+          <w:p>
+            <w:pPr>
+              <w:jc w:val="center"/>
+              <w:rPr>
+                <w:sz w:val="32"/>
+              </w:rPr>
+            </w:pPr>
+            <w:r>
+              <w:rPr>
+                <w:sz w:val="32"/>
+              </w:rPr>
+              <w:t>CSE 101</w:t>
+            </w:r>
+          </w:p>
+          <w:p>
+            <w:pPr>
+              <w:jc w:val="center"/>
+              <w:rPr>
+                <w:sz w:val="32"/>
+              </w:rPr>
+            </w:pPr>
+            <w:r>
+              <w:rPr>
+                <w:sz w:val="32"/>
+              </w:rPr>
+              <w:t>Section 6</w:t>
+            </w:r>
+          </w:p>
+          <w:p>
+            <w:pPr>
+              <w:jc w:val="center"/>
+              <w:rPr>
+                <w:sz w:val="32"/>
+              </w:rPr>
+            </w:pPr>
+            <w:r>
+              <w:rPr>
+                <w:sz w:val="32"/>
+              </w:rPr>
               <w:t>Lab Room</w:t>
             </w:r>
           </w:p>
         </w:tc>
         <w:tc>
           <w:tcPr>
-            <w:tcW w:w="1335" w:type="dxa"/>
-            <w:vAlign w:val="center"/>
-          </w:tcPr>
-          <w:p>
-            <w:pPr>
-              <w:jc w:val="center"/>
-            </w:pPr>
-            <w:r>
+            <w:tcW w:w="718" w:type="pct"/>
+            <w:vAlign w:val="center"/>
+          </w:tcPr>
+          <w:p>
+            <w:pPr>
+              <w:jc w:val="center"/>
+              <w:rPr>
+                <w:sz w:val="32"/>
+              </w:rPr>
+            </w:pPr>
+            <w:r>
+              <w:rPr>
+                <w:sz w:val="32"/>
+              </w:rPr>
               <w:t>CSE 101</w:t>
             </w:r>
           </w:p>
           <w:p>
             <w:pPr>
               <w:jc w:val="center"/>
-            </w:pPr>
-            <w:r>
-              <w:t>Section 6</w:t>
-            </w:r>
-          </w:p>
-          <w:p>
-            <w:pPr>
-              <w:jc w:val="center"/>
-            </w:pPr>
-            <w:r>
+              <w:rPr>
+                <w:sz w:val="32"/>
+              </w:rPr>
+            </w:pPr>
+            <w:r>
+              <w:rPr>
+                <w:sz w:val="32"/>
+              </w:rPr>
+              <w:t>Section 4</w:t>
+            </w:r>
+          </w:p>
+          <w:p>
+            <w:pPr>
+              <w:jc w:val="center"/>
+              <w:rPr>
+                <w:sz w:val="32"/>
+              </w:rPr>
+            </w:pPr>
+            <w:r>
+              <w:rPr>
+                <w:sz w:val="32"/>
+              </w:rPr>
               <w:t>Lab Room</w:t>
             </w:r>
           </w:p>
         </w:tc>
         <w:tc>
           <w:tcPr>
-            <w:tcW w:w="1335" w:type="dxa"/>
-            <w:vAlign w:val="center"/>
-          </w:tcPr>
-          <w:p>
-            <w:pPr>
-              <w:jc w:val="center"/>
-            </w:pPr>
-            <w:r>
-              <w:t>CSE 101</w:t>
-            </w:r>
-          </w:p>
-          <w:p>
-            <w:pPr>
-              <w:jc w:val="center"/>
-            </w:pPr>
-            <w:r>
-              <w:t>Section 4</w:t>
-            </w:r>
-          </w:p>
-          <w:p>
-            <w:pPr>
-              <w:jc w:val="center"/>
-            </w:pPr>
-            <w:r>
-              <w:t>Lab Room</w:t>
-            </w:r>
-          </w:p>
-        </w:tc>
-        <w:tc>
-          <w:tcPr>
-            <w:tcW w:w="1335" w:type="dxa"/>
-            <w:vAlign w:val="center"/>
-          </w:tcPr>
-          <w:p>
-            <w:pPr>
-              <w:jc w:val="center"/>
-            </w:pPr>
-          </w:p>
-        </w:tc>
-        <w:tc>
-          <w:tcPr>
-            <w:tcW w:w="1335" w:type="dxa"/>
-            <w:vAlign w:val="center"/>
-          </w:tcPr>
-          <w:p>
-            <w:pPr>
-              <w:jc w:val="center"/>
-            </w:pPr>
-          </w:p>
-        </w:tc>
-        <w:tc>
-          <w:tcPr>
-            <w:tcW w:w="1335" w:type="dxa"/>
-            <w:vAlign w:val="center"/>
-          </w:tcPr>
-          <w:p>
-            <w:pPr>
-              <w:jc w:val="center"/>
+            <w:tcW w:w="718" w:type="pct"/>
+            <w:vAlign w:val="center"/>
+          </w:tcPr>
+          <w:p>
+            <w:pPr>
+              <w:jc w:val="center"/>
+              <w:rPr>
+                <w:sz w:val="32"/>
+              </w:rPr>
+            </w:pPr>
+          </w:p>
+        </w:tc>
+        <w:tc>
+          <w:tcPr>
+            <w:tcW w:w="718" w:type="pct"/>
+            <w:vAlign w:val="center"/>
+          </w:tcPr>
+          <w:p>
+            <w:pPr>
+              <w:jc w:val="center"/>
+              <w:rPr>
+                <w:sz w:val="32"/>
+              </w:rPr>
             </w:pPr>
           </w:p>
         </w:tc>
       </w:tr>
       <w:tr>
-        <w:tc>
-          <w:tcPr>
-            <w:tcW w:w="1908" w:type="dxa"/>
-            <w:vAlign w:val="center"/>
-          </w:tcPr>
-          <w:p>
-            <w:pPr>
-              <w:jc w:val="center"/>
-            </w:pPr>
-            <w:r>
-              <w:t>2</w:t>
-            </w:r>
-            <w:r>
-              <w:t>7</w:t>
-            </w:r>
-            <w:r>
-              <w:t xml:space="preserve"> February, 2020</w:t>
-            </w:r>
-          </w:p>
-          <w:p>
-            <w:pPr>
-              <w:jc w:val="center"/>
-            </w:pPr>
-            <w:r>
-              <w:t>(</w:t>
-            </w:r>
-            <w:r>
-              <w:t>Thursday</w:t>
-            </w:r>
-            <w:r>
-              <w:t>)</w:t>
-            </w:r>
-          </w:p>
-        </w:tc>
-        <w:tc>
-          <w:tcPr>
-            <w:tcW w:w="1335" w:type="dxa"/>
-            <w:vAlign w:val="center"/>
-          </w:tcPr>
-          <w:p>
-            <w:pPr>
-              <w:jc w:val="center"/>
-            </w:pPr>
-            <w:r>
+        <w:trPr>
+          <w:trHeight w:val="1727"/>
+        </w:trPr>
+        <w:tc>
+          <w:tcPr>
+            <w:tcW w:w="690" w:type="pct"/>
+            <w:vAlign w:val="center"/>
+          </w:tcPr>
+          <w:p>
+            <w:pPr>
+              <w:jc w:val="center"/>
+              <w:rPr>
+                <w:sz w:val="32"/>
+              </w:rPr>
+            </w:pPr>
+            <w:r>
+              <w:rPr>
+                <w:sz w:val="32"/>
+              </w:rPr>
+              <w:t>27 February, 2020</w:t>
+            </w:r>
+          </w:p>
+          <w:p>
+            <w:pPr>
+              <w:jc w:val="center"/>
+              <w:rPr>
+                <w:sz w:val="32"/>
+              </w:rPr>
+            </w:pPr>
+            <w:r>
+              <w:rPr>
+                <w:sz w:val="32"/>
+              </w:rPr>
+              <w:t>(Thursday)</w:t>
+            </w:r>
+          </w:p>
+        </w:tc>
+        <w:tc>
+          <w:tcPr>
+            <w:tcW w:w="718" w:type="pct"/>
+            <w:vAlign w:val="center"/>
+          </w:tcPr>
+          <w:p>
+            <w:pPr>
+              <w:jc w:val="center"/>
+              <w:rPr>
+                <w:sz w:val="32"/>
+              </w:rPr>
+            </w:pPr>
+            <w:r>
+              <w:rPr>
+                <w:sz w:val="32"/>
+              </w:rPr>
               <w:t>CSE 306</w:t>
             </w:r>
           </w:p>
           <w:p>
             <w:pPr>
               <w:jc w:val="center"/>
-            </w:pPr>
-            <w:r>
+              <w:rPr>
+                <w:sz w:val="32"/>
+              </w:rPr>
+            </w:pPr>
+            <w:r>
+              <w:rPr>
+                <w:sz w:val="32"/>
+              </w:rPr>
               <w:t>Section 1</w:t>
             </w:r>
           </w:p>
           <w:p>
             <w:pPr>
               <w:jc w:val="center"/>
-            </w:pPr>
-            <w:r>
-              <w:t xml:space="preserve">Permanent Campus </w:t>
-            </w:r>
-            <w:r>
-              <w:t>Lab Room</w:t>
-            </w:r>
-          </w:p>
-        </w:tc>
-        <w:tc>
-          <w:tcPr>
-            <w:tcW w:w="1335" w:type="dxa"/>
-            <w:vAlign w:val="center"/>
-          </w:tcPr>
-          <w:p>
-            <w:pPr>
-              <w:jc w:val="center"/>
-            </w:pPr>
-            <w:r>
+              <w:rPr>
+                <w:sz w:val="32"/>
+              </w:rPr>
+            </w:pPr>
+            <w:r>
+              <w:rPr>
+                <w:b/>
+                <w:sz w:val="32"/>
+              </w:rPr>
+              <w:t>Permanent Campus</w:t>
+            </w:r>
+            <w:r>
+              <w:rPr>
+                <w:sz w:val="32"/>
+              </w:rPr>
+              <w:t xml:space="preserve"> Lab Room</w:t>
+            </w:r>
+          </w:p>
+        </w:tc>
+        <w:tc>
+          <w:tcPr>
+            <w:tcW w:w="718" w:type="pct"/>
+            <w:vAlign w:val="center"/>
+          </w:tcPr>
+          <w:p>
+            <w:pPr>
+              <w:jc w:val="center"/>
+              <w:rPr>
+                <w:sz w:val="32"/>
+              </w:rPr>
+            </w:pPr>
+            <w:r>
+              <w:rPr>
+                <w:sz w:val="32"/>
+              </w:rPr>
               <w:t>CSE 306</w:t>
             </w:r>
           </w:p>
           <w:p>
             <w:pPr>
               <w:jc w:val="center"/>
-            </w:pPr>
-            <w:r>
+              <w:rPr>
+                <w:sz w:val="32"/>
+              </w:rPr>
+            </w:pPr>
+            <w:r>
+              <w:rPr>
+                <w:sz w:val="32"/>
+              </w:rPr>
               <w:t>Section 2</w:t>
             </w:r>
           </w:p>
           <w:p>
             <w:pPr>
               <w:jc w:val="center"/>
-            </w:pPr>
-            <w:r>
-              <w:t>Permanent Campus Lab Room</w:t>
-            </w:r>
-          </w:p>
-        </w:tc>
-        <w:tc>
-          <w:tcPr>
-            <w:tcW w:w="1335" w:type="dxa"/>
-            <w:vAlign w:val="center"/>
-          </w:tcPr>
-          <w:p>
-            <w:pPr>
-              <w:jc w:val="center"/>
-            </w:pPr>
-            <w:r>
+              <w:rPr>
+                <w:sz w:val="32"/>
+              </w:rPr>
+            </w:pPr>
+            <w:r>
+              <w:rPr>
+                <w:b/>
+                <w:sz w:val="32"/>
+              </w:rPr>
+              <w:t>Permanent Campus</w:t>
+            </w:r>
+            <w:r>
+              <w:rPr>
+                <w:sz w:val="32"/>
+              </w:rPr>
+              <w:t xml:space="preserve"> Lab Room</w:t>
+            </w:r>
+          </w:p>
+        </w:tc>
+        <w:tc>
+          <w:tcPr>
+            <w:tcW w:w="718" w:type="pct"/>
+            <w:vAlign w:val="center"/>
+          </w:tcPr>
+          <w:p>
+            <w:pPr>
+              <w:jc w:val="center"/>
+              <w:rPr>
+                <w:sz w:val="32"/>
+              </w:rPr>
+            </w:pPr>
+          </w:p>
+        </w:tc>
+        <w:tc>
+          <w:tcPr>
+            <w:tcW w:w="718" w:type="pct"/>
+            <w:vAlign w:val="center"/>
+          </w:tcPr>
+          <w:p>
+            <w:pPr>
+              <w:jc w:val="center"/>
+              <w:rPr>
+                <w:sz w:val="32"/>
+              </w:rPr>
+            </w:pPr>
+          </w:p>
+        </w:tc>
+        <w:tc>
+          <w:tcPr>
+            <w:tcW w:w="718" w:type="pct"/>
+            <w:vAlign w:val="center"/>
+          </w:tcPr>
+          <w:p>
+            <w:pPr>
+              <w:jc w:val="center"/>
+              <w:rPr>
+                <w:sz w:val="32"/>
+              </w:rPr>
+            </w:pPr>
+            <w:r>
+              <w:rPr>
+                <w:sz w:val="32"/>
+              </w:rPr>
               <w:t>CSE 208</w:t>
             </w:r>
           </w:p>
           <w:p>
             <w:pPr>
               <w:jc w:val="center"/>
-            </w:pPr>
-            <w:r>
+              <w:rPr>
+                <w:sz w:val="32"/>
+              </w:rPr>
+            </w:pPr>
+            <w:r>
+              <w:rPr>
+                <w:sz w:val="32"/>
+              </w:rPr>
               <w:t>Section 2</w:t>
             </w:r>
           </w:p>
           <w:p>
             <w:pPr>
               <w:jc w:val="center"/>
-            </w:pPr>
-            <w:r>
-              <w:t>Permanent Campus Lab Room</w:t>
-            </w:r>
-          </w:p>
-        </w:tc>
-        <w:tc>
-          <w:tcPr>
-            <w:tcW w:w="1335" w:type="dxa"/>
-            <w:vAlign w:val="center"/>
-          </w:tcPr>
-          <w:p>
-            <w:pPr>
-              <w:jc w:val="center"/>
-            </w:pPr>
-          </w:p>
-        </w:tc>
-        <w:tc>
-          <w:tcPr>
-            <w:tcW w:w="1335" w:type="dxa"/>
-            <w:vAlign w:val="center"/>
-          </w:tcPr>
-          <w:p>
-            <w:pPr>
-              <w:jc w:val="center"/>
-            </w:pPr>
-          </w:p>
-        </w:tc>
-        <w:tc>
-          <w:tcPr>
-            <w:tcW w:w="1335" w:type="dxa"/>
-            <w:vAlign w:val="center"/>
-          </w:tcPr>
-          <w:p>
-            <w:pPr>
-              <w:jc w:val="center"/>
+              <w:rPr>
+                <w:sz w:val="32"/>
+              </w:rPr>
+            </w:pPr>
+            <w:r>
+              <w:rPr>
+                <w:b/>
+                <w:sz w:val="32"/>
+              </w:rPr>
+              <w:t>Permanent Campus</w:t>
+            </w:r>
+            <w:r>
+              <w:rPr>
+                <w:sz w:val="32"/>
+              </w:rPr>
+              <w:t xml:space="preserve"> Lab Room</w:t>
+            </w:r>
+          </w:p>
+        </w:tc>
+        <w:tc>
+          <w:tcPr>
+            <w:tcW w:w="720" w:type="pct"/>
+            <w:vAlign w:val="center"/>
+          </w:tcPr>
+          <w:p>
+            <w:pPr>
+              <w:jc w:val="center"/>
+              <w:rPr>
+                <w:sz w:val="32"/>
+              </w:rPr>
             </w:pPr>
           </w:p>
         </w:tc>
@@ -528,14 +708,13 @@
     <w:p/>
     <w:tbl>
       <w:tblPr>
-        <w:tblW w:w="10469" w:type="dxa"/>
-        <w:tblLayout w:type="fixed"/>
+        <w:tblW w:w="5000" w:type="pct"/>
         <w:tblLook w:val="0000"/>
       </w:tblPr>
       <w:tblGrid>
-        <w:gridCol w:w="4769"/>
-        <w:gridCol w:w="899"/>
-        <w:gridCol w:w="4801"/>
+        <w:gridCol w:w="6002"/>
+        <w:gridCol w:w="1131"/>
+        <w:gridCol w:w="6043"/>
       </w:tblGrid>
       <w:tr>
         <w:trPr>
@@ -543,7 +722,7 @@
         </w:trPr>
         <w:tc>
           <w:tcPr>
-            <w:tcW w:w="4769" w:type="dxa"/>
+            <w:tcW w:w="2278" w:type="pct"/>
             <w:shd w:val="clear" w:color="auto" w:fill="FFFFFF"/>
           </w:tcPr>
           <w:p>
@@ -580,7 +759,7 @@
                           <a:blip r:embed="rId4" cstate="print">
                             <a:extLst>
                               <a:ext uri="{28A0092B-C50C-407E-A947-70E740481C1C}">
-                                <a14:useLocalDpi xmlns:a14="http://schemas.microsoft.com/office/drawing/2010/main" xmlns:wps="http://schemas.microsoft.com/office/word/2010/wordprocessingShape" xmlns:wpi="http://schemas.microsoft.com/office/word/2010/wordprocessingInk" xmlns:wpg="http://schemas.microsoft.com/office/word/2010/wordprocessingGroup" xmlns:w16se="http://schemas.microsoft.com/office/word/2015/wordml/symex" xmlns:w16cid="http://schemas.microsoft.com/office/word/2016/wordml/cid" xmlns:w15="http://schemas.microsoft.com/office/word/2012/wordml" xmlns:w14="http://schemas.microsoft.com/office/word/2010/wordml" xmlns:w="http://schemas.openxmlformats.org/wordprocessingml/2006/main" xmlns:w10="urn:schemas-microsoft-com:office:word" xmlns:wp14="http://schemas.microsoft.com/office/word/2010/wordprocessingDrawing" xmlns:v="urn:schemas-microsoft-com:vml" xmlns:o="urn:schemas-microsoft-com:office:office" xmlns:am3d="http://schemas.microsoft.com/office/drawing/2017/model3d" xmlns:aink="http://schemas.microsoft.com/office/drawing/2016/ink" xmlns:mc="http://schemas.openxmlformats.org/markup-compatibility/2006" xmlns:cx8="http://schemas.microsoft.com/office/drawing/2016/5/14/chartex" xmlns:cx7="http://schemas.microsoft.com/office/drawing/2016/5/13/chartex" xmlns:cx6="http://schemas.microsoft.com/office/drawing/2016/5/12/chartex" xmlns:cx5="http://schemas.microsoft.com/office/drawing/2016/5/11/chartex" xmlns:cx4="http://schemas.microsoft.com/office/drawing/2016/5/10/chartex" xmlns:cx3="http://schemas.microsoft.com/office/drawing/2016/5/9/chartex" xmlns:cx2="http://schemas.microsoft.com/office/drawing/2015/10/21/chartex" xmlns:cx1="http://schemas.microsoft.com/office/drawing/2015/9/8/chartex" xmlns:cx="http://schemas.microsoft.com/office/drawing/2014/chartex" xmlns:wpc="http://schemas.microsoft.com/office/word/2010/wordprocessingCanvas" xmlns="" val="0"/>
+                                <a14:useLocalDpi xmlns="" xmlns:wpc="http://schemas.microsoft.com/office/word/2010/wordprocessingCanvas" xmlns:cx="http://schemas.microsoft.com/office/drawing/2014/chartex" xmlns:cx1="http://schemas.microsoft.com/office/drawing/2015/9/8/chartex" xmlns:cx2="http://schemas.microsoft.com/office/drawing/2015/10/21/chartex" xmlns:cx3="http://schemas.microsoft.com/office/drawing/2016/5/9/chartex" xmlns:cx4="http://schemas.microsoft.com/office/drawing/2016/5/10/chartex" xmlns:cx5="http://schemas.microsoft.com/office/drawing/2016/5/11/chartex" xmlns:cx6="http://schemas.microsoft.com/office/drawing/2016/5/12/chartex" xmlns:cx7="http://schemas.microsoft.com/office/drawing/2016/5/13/chartex" xmlns:cx8="http://schemas.microsoft.com/office/drawing/2016/5/14/chartex" xmlns:mc="http://schemas.openxmlformats.org/markup-compatibility/2006" xmlns:aink="http://schemas.microsoft.com/office/drawing/2016/ink" xmlns:am3d="http://schemas.microsoft.com/office/drawing/2017/model3d" xmlns:o="urn:schemas-microsoft-com:office:office" xmlns:v="urn:schemas-microsoft-com:vml" xmlns:wp14="http://schemas.microsoft.com/office/word/2010/wordprocessingDrawing" xmlns:w10="urn:schemas-microsoft-com:office:word" xmlns:w="http://schemas.openxmlformats.org/wordprocessingml/2006/main" xmlns:w14="http://schemas.microsoft.com/office/word/2010/wordml" xmlns:w15="http://schemas.microsoft.com/office/word/2012/wordml" xmlns:w16cid="http://schemas.microsoft.com/office/word/2016/wordml/cid" xmlns:w16se="http://schemas.microsoft.com/office/word/2015/wordml/symex" xmlns:wpg="http://schemas.microsoft.com/office/word/2010/wordprocessingGroup" xmlns:wpi="http://schemas.microsoft.com/office/word/2010/wordprocessingInk" xmlns:wps="http://schemas.microsoft.com/office/word/2010/wordprocessingShape" xmlns:a14="http://schemas.microsoft.com/office/drawing/2010/main" val="0"/>
                               </a:ext>
                             </a:extLst>
                           </a:blip>
@@ -600,7 +779,7 @@
                           </a:ln>
                           <a:extLst>
                             <a:ext uri="{53640926-AAD7-44D8-BBD7-CCE9431645EC}">
-                              <a14:shadowObscured xmlns:a14="http://schemas.microsoft.com/office/drawing/2010/main" xmlns:wps="http://schemas.microsoft.com/office/word/2010/wordprocessingShape" xmlns:wpi="http://schemas.microsoft.com/office/word/2010/wordprocessingInk" xmlns:wpg="http://schemas.microsoft.com/office/word/2010/wordprocessingGroup" xmlns:w16se="http://schemas.microsoft.com/office/word/2015/wordml/symex" xmlns:w16cid="http://schemas.microsoft.com/office/word/2016/wordml/cid" xmlns:w15="http://schemas.microsoft.com/office/word/2012/wordml" xmlns:w14="http://schemas.microsoft.com/office/word/2010/wordml" xmlns:w="http://schemas.openxmlformats.org/wordprocessingml/2006/main" xmlns:w10="urn:schemas-microsoft-com:office:word" xmlns:wp14="http://schemas.microsoft.com/office/word/2010/wordprocessingDrawing" xmlns:v="urn:schemas-microsoft-com:vml" xmlns:o="urn:schemas-microsoft-com:office:office" xmlns:am3d="http://schemas.microsoft.com/office/drawing/2017/model3d" xmlns:aink="http://schemas.microsoft.com/office/drawing/2016/ink" xmlns:mc="http://schemas.openxmlformats.org/markup-compatibility/2006" xmlns:cx8="http://schemas.microsoft.com/office/drawing/2016/5/14/chartex" xmlns:cx7="http://schemas.microsoft.com/office/drawing/2016/5/13/chartex" xmlns:cx6="http://schemas.microsoft.com/office/drawing/2016/5/12/chartex" xmlns:cx5="http://schemas.microsoft.com/office/drawing/2016/5/11/chartex" xmlns:cx4="http://schemas.microsoft.com/office/drawing/2016/5/10/chartex" xmlns:cx3="http://schemas.microsoft.com/office/drawing/2016/5/9/chartex" xmlns:cx2="http://schemas.microsoft.com/office/drawing/2015/10/21/chartex" xmlns:cx1="http://schemas.microsoft.com/office/drawing/2015/9/8/chartex" xmlns:cx="http://schemas.microsoft.com/office/drawing/2014/chartex" xmlns:wpc="http://schemas.microsoft.com/office/word/2010/wordprocessingCanvas" xmlns=""/>
+                              <a14:shadowObscured xmlns="" xmlns:wpc="http://schemas.microsoft.com/office/word/2010/wordprocessingCanvas" xmlns:cx="http://schemas.microsoft.com/office/drawing/2014/chartex" xmlns:cx1="http://schemas.microsoft.com/office/drawing/2015/9/8/chartex" xmlns:cx2="http://schemas.microsoft.com/office/drawing/2015/10/21/chartex" xmlns:cx3="http://schemas.microsoft.com/office/drawing/2016/5/9/chartex" xmlns:cx4="http://schemas.microsoft.com/office/drawing/2016/5/10/chartex" xmlns:cx5="http://schemas.microsoft.com/office/drawing/2016/5/11/chartex" xmlns:cx6="http://schemas.microsoft.com/office/drawing/2016/5/12/chartex" xmlns:cx7="http://schemas.microsoft.com/office/drawing/2016/5/13/chartex" xmlns:cx8="http://schemas.microsoft.com/office/drawing/2016/5/14/chartex" xmlns:mc="http://schemas.openxmlformats.org/markup-compatibility/2006" xmlns:aink="http://schemas.microsoft.com/office/drawing/2016/ink" xmlns:am3d="http://schemas.microsoft.com/office/drawing/2017/model3d" xmlns:o="urn:schemas-microsoft-com:office:office" xmlns:v="urn:schemas-microsoft-com:vml" xmlns:wp14="http://schemas.microsoft.com/office/word/2010/wordprocessingDrawing" xmlns:w10="urn:schemas-microsoft-com:office:word" xmlns:w="http://schemas.openxmlformats.org/wordprocessingml/2006/main" xmlns:w14="http://schemas.microsoft.com/office/word/2010/wordml" xmlns:w15="http://schemas.microsoft.com/office/word/2012/wordml" xmlns:w16cid="http://schemas.microsoft.com/office/word/2016/wordml/cid" xmlns:w16se="http://schemas.microsoft.com/office/word/2015/wordml/symex" xmlns:wpg="http://schemas.microsoft.com/office/word/2010/wordprocessingGroup" xmlns:wpi="http://schemas.microsoft.com/office/word/2010/wordprocessingInk" xmlns:wps="http://schemas.microsoft.com/office/word/2010/wordprocessingShape" xmlns:a14="http://schemas.microsoft.com/office/drawing/2010/main"/>
                             </a:ext>
                           </a:extLst>
                         </pic:spPr>
@@ -679,7 +858,7 @@
         </w:tc>
         <w:tc>
           <w:tcPr>
-            <w:tcW w:w="899" w:type="dxa"/>
+            <w:tcW w:w="429" w:type="pct"/>
             <w:shd w:val="clear" w:color="auto" w:fill="auto"/>
           </w:tcPr>
           <w:p>
@@ -695,7 +874,7 @@
         </w:tc>
         <w:tc>
           <w:tcPr>
-            <w:tcW w:w="4801" w:type="dxa"/>
+            <w:tcW w:w="2293" w:type="pct"/>
             <w:shd w:val="clear" w:color="auto" w:fill="FFFFFF"/>
           </w:tcPr>
           <w:p>
@@ -717,17 +896,6 @@
               </w:rPr>
               <w:tab/>
             </w:r>
-          </w:p>
-          <w:p>
-            <w:pPr>
-              <w:spacing w:line="360" w:lineRule="auto"/>
-              <w:rPr>
-                <w:rFonts w:ascii="CastleTLig" w:eastAsia="CastleTLig" w:hAnsi="CastleTLig" w:cs="CastleTLig"/>
-                <w:color w:val="A6A6A6"/>
-                <w:sz w:val="18"/>
-                <w:szCs w:val="18"/>
-              </w:rPr>
-            </w:pPr>
           </w:p>
           <w:p>
             <w:pPr>
@@ -828,7 +996,7 @@
     </w:tbl>
     <w:p/>
     <w:sectPr>
-      <w:pgSz w:w="12240" w:h="15840"/>
+      <w:pgSz w:w="15840" w:h="12240" w:orient="landscape"/>
       <w:pgMar w:top="1440" w:right="1440" w:bottom="1440" w:left="1440" w:header="720" w:footer="720" w:gutter="0"/>
       <w:cols w:space="720"/>
       <w:docGrid w:linePitch="360"/>

</xml_diff>